<commit_message>
cambios para 2da entrega: directorio de pruebas ordenado y interrupcion instantanea con ctrl+c
</commit_message>
<xml_diff>
--- a/informe-tp1-95470.docx
+++ b/informe-tp1-95470.docx
@@ -4,14 +4,498 @@
   <w:body>
     <w:p>
       <w:pPr>
-        <w:rPr>
-          <w:lang w:val="es-AR"/>
-        </w:rPr>
-      </w:pPr>
-      <w:r>
-        <w:rPr>
-          <w:lang w:val="es-AR"/>
-        </w:rPr>
+        <w:pStyle w:val="normal0"/>
+        <w:spacing w:after="200" w:line="276" w:lineRule="auto"/>
+        <w:jc w:val="center"/>
+        <w:rPr>
+          <w:sz w:val="48"/>
+          <w:szCs w:val="48"/>
+          <w:lang w:val="es-AR"/>
+        </w:rPr>
+      </w:pPr>
+    </w:p>
+    <w:p>
+      <w:pPr>
+        <w:pStyle w:val="normal0"/>
+        <w:spacing w:after="200" w:line="276" w:lineRule="auto"/>
+        <w:jc w:val="center"/>
+        <w:rPr>
+          <w:sz w:val="48"/>
+          <w:szCs w:val="48"/>
+          <w:lang w:val="es-AR"/>
+        </w:rPr>
+      </w:pPr>
+      <w:r>
+        <w:rPr>
+          <w:noProof/>
+          <w:sz w:val="48"/>
+          <w:szCs w:val="48"/>
+        </w:rPr>
+        <w:drawing>
+          <wp:anchor distT="0" distB="0" distL="0" distR="0" simplePos="0" relativeHeight="251659264" behindDoc="0" locked="0" layoutInCell="1" allowOverlap="1">
+            <wp:simplePos x="0" y="0"/>
+            <wp:positionH relativeFrom="margin">
+              <wp:posOffset>5179060</wp:posOffset>
+            </wp:positionH>
+            <wp:positionV relativeFrom="paragraph">
+              <wp:posOffset>-374015</wp:posOffset>
+            </wp:positionV>
+            <wp:extent cx="608965" cy="1216025"/>
+            <wp:effectExtent l="19050" t="0" r="635" b="0"/>
+            <wp:wrapSquare wrapText="bothSides" distT="0" distB="0" distL="0" distR="0"/>
+            <wp:docPr id="3" name="image51.png"/>
+            <wp:cNvGraphicFramePr/>
+            <a:graphic xmlns:a="http://schemas.openxmlformats.org/drawingml/2006/main">
+              <a:graphicData uri="http://schemas.openxmlformats.org/drawingml/2006/picture">
+                <pic:pic xmlns:pic="http://schemas.openxmlformats.org/drawingml/2006/picture">
+                  <pic:nvPicPr>
+                    <pic:cNvPr id="0" name="image51.png"/>
+                    <pic:cNvPicPr preferRelativeResize="0"/>
+                  </pic:nvPicPr>
+                  <pic:blipFill>
+                    <a:blip r:embed="rId5" cstate="print"/>
+                    <a:srcRect/>
+                    <a:stretch>
+                      <a:fillRect/>
+                    </a:stretch>
+                  </pic:blipFill>
+                  <pic:spPr>
+                    <a:xfrm>
+                      <a:off x="0" y="0"/>
+                      <a:ext cx="608965" cy="1216025"/>
+                    </a:xfrm>
+                    <a:prstGeom prst="rect">
+                      <a:avLst/>
+                    </a:prstGeom>
+                    <a:ln/>
+                  </pic:spPr>
+                </pic:pic>
+              </a:graphicData>
+            </a:graphic>
+          </wp:anchor>
+        </w:drawing>
+      </w:r>
+      <w:r>
+        <w:rPr>
+          <w:sz w:val="48"/>
+          <w:szCs w:val="48"/>
+          <w:lang w:val="es-AR"/>
+        </w:rPr>
+        <w:t>75.64</w:t>
+      </w:r>
+      <w:r>
+        <w:rPr>
+          <w:sz w:val="48"/>
+          <w:szCs w:val="48"/>
+          <w:lang w:val="es-AR"/>
+        </w:rPr>
+        <w:t xml:space="preserve"> – </w:t>
+      </w:r>
+      <w:r>
+        <w:rPr>
+          <w:sz w:val="48"/>
+          <w:szCs w:val="48"/>
+          <w:lang w:val="es-AR"/>
+        </w:rPr>
+        <w:t xml:space="preserve">Taller de </w:t>
+      </w:r>
+      <w:proofErr w:type="spellStart"/>
+      <w:r>
+        <w:rPr>
+          <w:sz w:val="48"/>
+          <w:szCs w:val="48"/>
+          <w:lang w:val="es-AR"/>
+        </w:rPr>
+        <w:t>Programacion</w:t>
+      </w:r>
+      <w:proofErr w:type="spellEnd"/>
+      <w:r>
+        <w:rPr>
+          <w:sz w:val="48"/>
+          <w:szCs w:val="48"/>
+          <w:lang w:val="es-AR"/>
+        </w:rPr>
+        <w:t xml:space="preserve"> III</w:t>
+      </w:r>
+    </w:p>
+    <w:p>
+      <w:pPr>
+        <w:pStyle w:val="normal0"/>
+        <w:spacing w:after="200" w:line="276" w:lineRule="auto"/>
+        <w:rPr>
+          <w:sz w:val="32"/>
+          <w:szCs w:val="32"/>
+          <w:lang w:val="es-AR"/>
+        </w:rPr>
+      </w:pPr>
+    </w:p>
+    <w:p>
+      <w:pPr>
+        <w:pStyle w:val="normal0"/>
+        <w:spacing w:after="200" w:line="276" w:lineRule="auto"/>
+        <w:jc w:val="center"/>
+        <w:rPr>
+          <w:sz w:val="32"/>
+          <w:szCs w:val="32"/>
+          <w:lang w:val="es-AR"/>
+        </w:rPr>
+      </w:pPr>
+    </w:p>
+    <w:p>
+      <w:pPr>
+        <w:pStyle w:val="normal0"/>
+        <w:spacing w:after="200" w:line="276" w:lineRule="auto"/>
+        <w:jc w:val="center"/>
+        <w:rPr>
+          <w:sz w:val="32"/>
+          <w:szCs w:val="32"/>
+          <w:lang w:val="es-AR"/>
+        </w:rPr>
+      </w:pPr>
+    </w:p>
+    <w:p>
+      <w:pPr>
+        <w:pStyle w:val="normal0"/>
+        <w:pBdr>
+          <w:top w:val="single" w:sz="4" w:space="10" w:color="5B9BD5"/>
+          <w:bottom w:val="single" w:sz="4" w:space="10" w:color="5B9BD5"/>
+        </w:pBdr>
+        <w:spacing w:before="360" w:after="360" w:line="276" w:lineRule="auto"/>
+        <w:ind w:left="864" w:right="864"/>
+        <w:jc w:val="center"/>
+        <w:rPr>
+          <w:i/>
+          <w:color w:val="5B9BD5"/>
+          <w:sz w:val="22"/>
+          <w:szCs w:val="22"/>
+          <w:lang w:val="es-AR"/>
+        </w:rPr>
+      </w:pPr>
+      <w:r>
+        <w:rPr>
+          <w:i/>
+          <w:color w:val="5B9BD5"/>
+          <w:sz w:val="36"/>
+          <w:szCs w:val="36"/>
+          <w:lang w:val="es-AR"/>
+        </w:rPr>
+        <w:t xml:space="preserve">Trabajo Práctico </w:t>
+      </w:r>
+      <w:r>
+        <w:rPr>
+          <w:i/>
+          <w:color w:val="5B9BD5"/>
+          <w:sz w:val="36"/>
+          <w:szCs w:val="36"/>
+          <w:lang w:val="es-AR"/>
+        </w:rPr>
+        <w:t>1</w:t>
+      </w:r>
+      <w:r>
+        <w:rPr>
+          <w:i/>
+          <w:color w:val="5B9BD5"/>
+          <w:sz w:val="36"/>
+          <w:szCs w:val="36"/>
+          <w:lang w:val="es-AR"/>
+        </w:rPr>
+        <w:t xml:space="preserve">: </w:t>
+      </w:r>
+      <w:proofErr w:type="spellStart"/>
+      <w:r>
+        <w:rPr>
+          <w:i/>
+          <w:color w:val="5B9BD5"/>
+          <w:sz w:val="36"/>
+          <w:szCs w:val="36"/>
+          <w:lang w:val="es-AR"/>
+        </w:rPr>
+        <w:t>Yet</w:t>
+      </w:r>
+      <w:proofErr w:type="spellEnd"/>
+      <w:r>
+        <w:rPr>
+          <w:i/>
+          <w:color w:val="5B9BD5"/>
+          <w:sz w:val="36"/>
+          <w:szCs w:val="36"/>
+          <w:lang w:val="es-AR"/>
+        </w:rPr>
+        <w:t xml:space="preserve"> </w:t>
+      </w:r>
+      <w:proofErr w:type="spellStart"/>
+      <w:r>
+        <w:rPr>
+          <w:i/>
+          <w:color w:val="5B9BD5"/>
+          <w:sz w:val="36"/>
+          <w:szCs w:val="36"/>
+          <w:lang w:val="es-AR"/>
+        </w:rPr>
+        <w:t>Another</w:t>
+      </w:r>
+      <w:proofErr w:type="spellEnd"/>
+      <w:r>
+        <w:rPr>
+          <w:i/>
+          <w:color w:val="5B9BD5"/>
+          <w:sz w:val="36"/>
+          <w:szCs w:val="36"/>
+          <w:lang w:val="es-AR"/>
+        </w:rPr>
+        <w:t xml:space="preserve"> Apache Monitor</w:t>
+      </w:r>
+      <w:r>
+        <w:rPr>
+          <w:i/>
+          <w:color w:val="5B9BD5"/>
+          <w:sz w:val="22"/>
+          <w:szCs w:val="22"/>
+          <w:lang w:val="es-AR"/>
+        </w:rPr>
+        <w:tab/>
+      </w:r>
+    </w:p>
+    <w:p>
+      <w:pPr>
+        <w:pStyle w:val="Subtitle"/>
+        <w:keepNext w:val="0"/>
+        <w:keepLines w:val="0"/>
+        <w:spacing w:before="0" w:after="160" w:line="276" w:lineRule="auto"/>
+        <w:jc w:val="center"/>
+        <w:rPr>
+          <w:rFonts w:ascii="Calibri" w:eastAsia="Calibri" w:hAnsi="Calibri" w:cs="Calibri"/>
+          <w:i w:val="0"/>
+          <w:color w:val="5A5A5A"/>
+          <w:sz w:val="28"/>
+          <w:szCs w:val="28"/>
+          <w:lang w:val="es-AR"/>
+        </w:rPr>
+      </w:pPr>
+      <w:r>
+        <w:rPr>
+          <w:rFonts w:ascii="Calibri" w:eastAsia="Calibri" w:hAnsi="Calibri" w:cs="Calibri"/>
+          <w:i w:val="0"/>
+          <w:color w:val="5A5A5A"/>
+          <w:sz w:val="28"/>
+          <w:szCs w:val="28"/>
+          <w:lang w:val="es-AR"/>
+        </w:rPr>
+        <w:t>1er cuatrimestre 2018</w:t>
+      </w:r>
+    </w:p>
+    <w:p>
+      <w:pPr>
+        <w:pStyle w:val="normal0"/>
+        <w:spacing w:after="200" w:line="276" w:lineRule="auto"/>
+        <w:jc w:val="center"/>
+        <w:rPr>
+          <w:sz w:val="32"/>
+          <w:szCs w:val="32"/>
+          <w:lang w:val="es-AR"/>
+        </w:rPr>
+      </w:pPr>
+    </w:p>
+    <w:p>
+      <w:pPr>
+        <w:pStyle w:val="normal0"/>
+        <w:spacing w:after="200" w:line="276" w:lineRule="auto"/>
+        <w:jc w:val="center"/>
+        <w:rPr>
+          <w:sz w:val="32"/>
+          <w:szCs w:val="32"/>
+          <w:lang w:val="es-AR"/>
+        </w:rPr>
+      </w:pPr>
+    </w:p>
+    <w:p>
+      <w:pPr>
+        <w:pStyle w:val="normal0"/>
+        <w:spacing w:after="200" w:line="276" w:lineRule="auto"/>
+        <w:jc w:val="center"/>
+        <w:rPr>
+          <w:sz w:val="32"/>
+          <w:szCs w:val="32"/>
+          <w:lang w:val="es-AR"/>
+        </w:rPr>
+      </w:pPr>
+    </w:p>
+    <w:p>
+      <w:pPr>
+        <w:pStyle w:val="normal0"/>
+        <w:spacing w:after="200" w:line="276" w:lineRule="auto"/>
+        <w:rPr>
+          <w:sz w:val="32"/>
+          <w:szCs w:val="32"/>
+          <w:lang w:val="es-AR"/>
+        </w:rPr>
+      </w:pPr>
+      <w:proofErr w:type="spellStart"/>
+      <w:r>
+        <w:rPr>
+          <w:sz w:val="32"/>
+          <w:szCs w:val="32"/>
+          <w:lang w:val="es-AR"/>
+        </w:rPr>
+        <w:t>Padron</w:t>
+      </w:r>
+      <w:proofErr w:type="spellEnd"/>
+      <w:r>
+        <w:rPr>
+          <w:sz w:val="32"/>
+          <w:szCs w:val="32"/>
+          <w:lang w:val="es-AR"/>
+        </w:rPr>
+        <w:t>: 95470</w:t>
+      </w:r>
+    </w:p>
+    <w:p>
+      <w:pPr>
+        <w:pStyle w:val="normal0"/>
+        <w:spacing w:after="200" w:line="276" w:lineRule="auto"/>
+        <w:rPr>
+          <w:sz w:val="32"/>
+          <w:szCs w:val="32"/>
+          <w:lang w:val="es-AR"/>
+        </w:rPr>
+      </w:pPr>
+      <w:r>
+        <w:rPr>
+          <w:sz w:val="32"/>
+          <w:szCs w:val="32"/>
+          <w:lang w:val="es-AR"/>
+        </w:rPr>
+        <w:t xml:space="preserve">Nombre: Gabriel </w:t>
+      </w:r>
+      <w:proofErr w:type="spellStart"/>
+      <w:r>
+        <w:rPr>
+          <w:sz w:val="32"/>
+          <w:szCs w:val="32"/>
+          <w:lang w:val="es-AR"/>
+        </w:rPr>
+        <w:t>Gayoso</w:t>
+      </w:r>
+      <w:proofErr w:type="spellEnd"/>
+    </w:p>
+    <w:p>
+      <w:pPr>
+        <w:pStyle w:val="normal0"/>
+        <w:spacing w:after="200" w:line="276" w:lineRule="auto"/>
+        <w:rPr>
+          <w:sz w:val="32"/>
+          <w:szCs w:val="32"/>
+          <w:lang w:val="es-AR"/>
+        </w:rPr>
+      </w:pPr>
+      <w:r>
+        <w:rPr>
+          <w:sz w:val="32"/>
+          <w:szCs w:val="32"/>
+          <w:lang w:val="es-AR"/>
+        </w:rPr>
+        <w:t>Email: ga-yo-so@hotmail.com</w:t>
+      </w:r>
+    </w:p>
+    <w:p>
+      <w:pPr>
+        <w:pStyle w:val="normal0"/>
+        <w:spacing w:after="200" w:line="276" w:lineRule="auto"/>
+        <w:jc w:val="center"/>
+        <w:rPr>
+          <w:sz w:val="32"/>
+          <w:szCs w:val="32"/>
+          <w:lang w:val="es-AR"/>
+        </w:rPr>
+      </w:pPr>
+    </w:p>
+    <w:p>
+      <w:pPr>
+        <w:pStyle w:val="normal0"/>
+        <w:spacing w:after="200" w:line="276" w:lineRule="auto"/>
+        <w:jc w:val="center"/>
+        <w:rPr>
+          <w:sz w:val="32"/>
+          <w:szCs w:val="32"/>
+          <w:lang w:val="es-AR"/>
+        </w:rPr>
+      </w:pPr>
+    </w:p>
+    <w:p>
+      <w:pPr>
+        <w:pStyle w:val="normal0"/>
+        <w:spacing w:after="200" w:line="276" w:lineRule="auto"/>
+        <w:jc w:val="center"/>
+        <w:rPr>
+          <w:lang w:val="es-AR"/>
+        </w:rPr>
+      </w:pPr>
+    </w:p>
+    <w:p>
+      <w:pPr>
+        <w:pStyle w:val="normal0"/>
+        <w:spacing w:after="200" w:line="276" w:lineRule="auto"/>
+        <w:jc w:val="center"/>
+        <w:rPr>
+          <w:lang w:val="es-AR"/>
+        </w:rPr>
+      </w:pPr>
+    </w:p>
+    <w:p>
+      <w:pPr>
+        <w:pStyle w:val="normal0"/>
+        <w:spacing w:after="200" w:line="276" w:lineRule="auto"/>
+        <w:jc w:val="center"/>
+        <w:rPr>
+          <w:sz w:val="32"/>
+          <w:szCs w:val="32"/>
+          <w:lang w:val="es-AR"/>
+        </w:rPr>
+      </w:pPr>
+      <w:r>
+        <w:rPr>
+          <w:sz w:val="32"/>
+          <w:szCs w:val="32"/>
+          <w:lang w:val="es-AR"/>
+        </w:rPr>
+        <w:t>Facultad de Ingeniería</w:t>
+      </w:r>
+    </w:p>
+    <w:p>
+      <w:pPr>
+        <w:pStyle w:val="normal0"/>
+        <w:spacing w:after="200" w:line="276" w:lineRule="auto"/>
+        <w:jc w:val="center"/>
+        <w:rPr>
+          <w:sz w:val="32"/>
+          <w:szCs w:val="32"/>
+          <w:lang w:val="es-AR"/>
+        </w:rPr>
+      </w:pPr>
+      <w:r>
+        <w:rPr>
+          <w:sz w:val="32"/>
+          <w:szCs w:val="32"/>
+          <w:lang w:val="es-AR"/>
+        </w:rPr>
+        <w:t>Universidad de Buenos Aires</w:t>
+      </w:r>
+    </w:p>
+    <w:p>
+      <w:pPr>
+        <w:rPr>
+          <w:sz w:val="48"/>
+          <w:szCs w:val="48"/>
+          <w:lang w:val="es-AR"/>
+        </w:rPr>
+      </w:pPr>
+      <w:r>
+        <w:rPr>
+          <w:sz w:val="48"/>
+          <w:szCs w:val="48"/>
+          <w:lang w:val="es-AR"/>
+        </w:rPr>
+        <w:lastRenderedPageBreak/>
         <w:t>Introducción</w:t>
       </w:r>
     </w:p>
@@ -103,7 +587,35 @@
         <w:rPr>
           <w:lang w:val="es-AR"/>
         </w:rPr>
-        <w:t>estadísticas con: cantidad de requests por segundo, requests por cliente, cantidad</w:t>
+        <w:t xml:space="preserve">estadísticas con: cantidad de </w:t>
+      </w:r>
+      <w:proofErr w:type="spellStart"/>
+      <w:r>
+        <w:rPr>
+          <w:lang w:val="es-AR"/>
+        </w:rPr>
+        <w:t>requests</w:t>
+      </w:r>
+      <w:proofErr w:type="spellEnd"/>
+      <w:r>
+        <w:rPr>
+          <w:lang w:val="es-AR"/>
+        </w:rPr>
+        <w:t xml:space="preserve"> por segundo, </w:t>
+      </w:r>
+      <w:proofErr w:type="spellStart"/>
+      <w:r>
+        <w:rPr>
+          <w:lang w:val="es-AR"/>
+        </w:rPr>
+        <w:t>requests</w:t>
+      </w:r>
+      <w:proofErr w:type="spellEnd"/>
+      <w:r>
+        <w:rPr>
+          <w:lang w:val="es-AR"/>
+        </w:rPr>
+        <w:t xml:space="preserve"> por cliente, cantidad</w:t>
       </w:r>
       <w:r>
         <w:rPr>
@@ -163,7 +675,21 @@
         <w:rPr>
           <w:lang w:val="es-AR"/>
         </w:rPr>
-        <w:t>de interrupción control+C.</w:t>
+        <w:t xml:space="preserve">de interrupción </w:t>
+      </w:r>
+      <w:proofErr w:type="spellStart"/>
+      <w:r>
+        <w:rPr>
+          <w:lang w:val="es-AR"/>
+        </w:rPr>
+        <w:t>control+C</w:t>
+      </w:r>
+      <w:proofErr w:type="spellEnd"/>
+      <w:r>
+        <w:rPr>
+          <w:lang w:val="es-AR"/>
+        </w:rPr>
+        <w:t>.</w:t>
       </w:r>
     </w:p>
     <w:p>
@@ -202,7 +728,21 @@
         <w:rPr>
           <w:lang w:val="es-AR"/>
         </w:rPr>
-        <w:t>La aplicación debe priorizar la recepción de la entrada de logs en</w:t>
+        <w:t xml:space="preserve">La aplicación debe priorizar la recepción de la entrada de </w:t>
+      </w:r>
+      <w:proofErr w:type="spellStart"/>
+      <w:r>
+        <w:rPr>
+          <w:lang w:val="es-AR"/>
+        </w:rPr>
+        <w:t>logs</w:t>
+      </w:r>
+      <w:proofErr w:type="spellEnd"/>
+      <w:r>
+        <w:rPr>
+          <w:lang w:val="es-AR"/>
+        </w:rPr>
+        <w:t xml:space="preserve"> en</w:t>
       </w:r>
       <w:r>
         <w:rPr>
@@ -246,13 +786,23 @@
         </w:rPr>
         <w:t xml:space="preserve">Utilizar cantidades controladas de hilos (revisar necesidad de </w:t>
       </w:r>
+      <w:proofErr w:type="spellStart"/>
       <w:r>
         <w:rPr>
           <w:i/>
           <w:iCs/>
           <w:lang w:val="es-AR"/>
         </w:rPr>
-        <w:t>Thread Pools</w:t>
+        <w:t>Thread</w:t>
+      </w:r>
+      <w:proofErr w:type="spellEnd"/>
+      <w:r>
+        <w:rPr>
+          <w:i/>
+          <w:iCs/>
+          <w:lang w:val="es-AR"/>
+        </w:rPr>
+        <w:t xml:space="preserve"> Pools</w:t>
       </w:r>
       <w:r>
         <w:rPr>
@@ -354,7 +904,21 @@
         <w:rPr>
           <w:lang w:val="es-AR"/>
         </w:rPr>
-        <w:t>algún esquema simple de serialización (no es foco del TP el uso eficiente de la</w:t>
+        <w:t xml:space="preserve">algún esquema simple de </w:t>
+      </w:r>
+      <w:proofErr w:type="spellStart"/>
+      <w:r>
+        <w:rPr>
+          <w:lang w:val="es-AR"/>
+        </w:rPr>
+        <w:t>serialización</w:t>
+      </w:r>
+      <w:proofErr w:type="spellEnd"/>
+      <w:r>
+        <w:rPr>
+          <w:lang w:val="es-AR"/>
+        </w:rPr>
+        <w:t xml:space="preserve"> (no es foco del TP el uso eficiente de la</w:t>
       </w:r>
       <w:r>
         <w:rPr>
@@ -372,11 +936,15 @@
     <w:p>
       <w:pPr>
         <w:rPr>
-          <w:lang w:val="es-AR"/>
-        </w:rPr>
-      </w:pPr>
-      <w:r>
-        <w:rPr>
+          <w:sz w:val="48"/>
+          <w:szCs w:val="48"/>
+          <w:lang w:val="es-AR"/>
+        </w:rPr>
+      </w:pPr>
+      <w:r>
+        <w:rPr>
+          <w:sz w:val="48"/>
+          <w:szCs w:val="48"/>
           <w:lang w:val="es-AR"/>
         </w:rPr>
         <w:t>Suposiciones</w:t>
@@ -404,17 +972,23 @@
     <w:p>
       <w:pPr>
         <w:rPr>
-          <w:lang w:val="es-AR"/>
-        </w:rPr>
-      </w:pPr>
-      <w:r>
-        <w:rPr>
+          <w:sz w:val="28"/>
+          <w:szCs w:val="28"/>
+          <w:lang w:val="es-AR"/>
+        </w:rPr>
+      </w:pPr>
+      <w:r>
+        <w:rPr>
+          <w:sz w:val="28"/>
+          <w:szCs w:val="28"/>
           <w:lang w:val="es-AR"/>
         </w:rPr>
         <w:t>Suposición 1</w:t>
       </w:r>
       <w:r>
         <w:rPr>
+          <w:sz w:val="28"/>
+          <w:szCs w:val="28"/>
           <w:lang w:val="es-AR"/>
         </w:rPr>
         <w:t xml:space="preserve"> – Existe un formato conocido que tendrán los mensajes de log recibidos</w:t>
@@ -442,7 +1016,107 @@
         <w:rPr>
           <w:lang w:val="es-AR"/>
         </w:rPr>
-        <w:t>“client  datetime [log_type] “METHOD request http_ver” status_code  status_msg”</w:t>
+        <w:t>“</w:t>
+      </w:r>
+      <w:proofErr w:type="spellStart"/>
+      <w:r>
+        <w:rPr>
+          <w:lang w:val="es-AR"/>
+        </w:rPr>
+        <w:t>client</w:t>
+      </w:r>
+      <w:proofErr w:type="spellEnd"/>
+      <w:r>
+        <w:rPr>
+          <w:lang w:val="es-AR"/>
+        </w:rPr>
+        <w:t xml:space="preserve">  </w:t>
+      </w:r>
+      <w:proofErr w:type="spellStart"/>
+      <w:proofErr w:type="gramStart"/>
+      <w:r>
+        <w:rPr>
+          <w:lang w:val="es-AR"/>
+        </w:rPr>
+        <w:t>datetime</w:t>
+      </w:r>
+      <w:proofErr w:type="spellEnd"/>
+      <w:proofErr w:type="gramEnd"/>
+      <w:r>
+        <w:rPr>
+          <w:lang w:val="es-AR"/>
+        </w:rPr>
+        <w:t xml:space="preserve"> [</w:t>
+      </w:r>
+      <w:proofErr w:type="spellStart"/>
+      <w:r>
+        <w:rPr>
+          <w:lang w:val="es-AR"/>
+        </w:rPr>
+        <w:t>log_type</w:t>
+      </w:r>
+      <w:proofErr w:type="spellEnd"/>
+      <w:r>
+        <w:rPr>
+          <w:lang w:val="es-AR"/>
+        </w:rPr>
+        <w:t xml:space="preserve">] “METHOD </w:t>
+      </w:r>
+      <w:proofErr w:type="spellStart"/>
+      <w:r>
+        <w:rPr>
+          <w:lang w:val="es-AR"/>
+        </w:rPr>
+        <w:t>request</w:t>
+      </w:r>
+      <w:proofErr w:type="spellEnd"/>
+      <w:r>
+        <w:rPr>
+          <w:lang w:val="es-AR"/>
+        </w:rPr>
+        <w:t xml:space="preserve"> </w:t>
+      </w:r>
+      <w:proofErr w:type="spellStart"/>
+      <w:r>
+        <w:rPr>
+          <w:lang w:val="es-AR"/>
+        </w:rPr>
+        <w:t>http_ver</w:t>
+      </w:r>
+      <w:proofErr w:type="spellEnd"/>
+      <w:r>
+        <w:rPr>
+          <w:lang w:val="es-AR"/>
+        </w:rPr>
+        <w:t xml:space="preserve">” </w:t>
+      </w:r>
+      <w:proofErr w:type="spellStart"/>
+      <w:r>
+        <w:rPr>
+          <w:lang w:val="es-AR"/>
+        </w:rPr>
+        <w:t>status_code</w:t>
+      </w:r>
+      <w:proofErr w:type="spellEnd"/>
+      <w:r>
+        <w:rPr>
+          <w:lang w:val="es-AR"/>
+        </w:rPr>
+        <w:t xml:space="preserve">  </w:t>
+      </w:r>
+      <w:proofErr w:type="spellStart"/>
+      <w:r>
+        <w:rPr>
+          <w:lang w:val="es-AR"/>
+        </w:rPr>
+        <w:t>status_msg</w:t>
+      </w:r>
+      <w:proofErr w:type="spellEnd"/>
+      <w:r>
+        <w:rPr>
+          <w:lang w:val="es-AR"/>
+        </w:rPr>
+        <w:t>”</w:t>
       </w:r>
       <w:r>
         <w:rPr>
@@ -484,23 +1158,38 @@
         <w:t>168.14.22.1 23/06/1952:13:23:42 [log] “POST /home</w:t>
       </w:r>
       <w:r>
-        <w:t>/asd/1 HTTP/1.1” 404 File not found</w:t>
-      </w:r>
-    </w:p>
-    <w:p>
-      <w:pPr>
-        <w:rPr>
-          <w:lang w:val="es-AR"/>
-        </w:rPr>
-      </w:pPr>
-      <w:r>
-        <w:rPr>
-          <w:lang w:val="es-AR"/>
-        </w:rPr>
+        <w:t>/</w:t>
+      </w:r>
+      <w:proofErr w:type="spellStart"/>
+      <w:r>
+        <w:t>asd</w:t>
+      </w:r>
+      <w:proofErr w:type="spellEnd"/>
+      <w:r>
+        <w:t>/1 HTTP/1.1” 404 File not found</w:t>
+      </w:r>
+    </w:p>
+    <w:p>
+      <w:pPr>
+        <w:rPr>
+          <w:sz w:val="28"/>
+          <w:szCs w:val="28"/>
+          <w:lang w:val="es-AR"/>
+        </w:rPr>
+      </w:pPr>
+      <w:r>
+        <w:rPr>
+          <w:sz w:val="28"/>
+          <w:szCs w:val="28"/>
+          <w:lang w:val="es-AR"/>
+        </w:rPr>
+        <w:lastRenderedPageBreak/>
         <w:t>Suposición 2</w:t>
       </w:r>
       <w:r>
         <w:rPr>
+          <w:sz w:val="28"/>
+          <w:szCs w:val="28"/>
           <w:lang w:val="es-AR"/>
         </w:rPr>
         <w:t xml:space="preserve"> – La ventana para la visualización de estadísticas temporales no es estricta</w:t>
@@ -516,146 +1205,310 @@
         <w:rPr>
           <w:lang w:val="es-AR"/>
         </w:rPr>
-        <w:t xml:space="preserve">Uno de los requerimientos es la visualización de estadísticas calculadas en una ventana de tiempo. Dado que el servidor probablemente este encendido todo el tiempo, estará enviando mensajes de log </w:t>
+        <w:t>Uno de los requerimientos es la visualización de estadísticas calculadas en una ventana de tiempo. Dado que el servidor probablemente este encendido todo el tiempo, estará enviando mensajes de log constantemente a la aplicación. Estas estadísticas entonces serán informativas del estado general del servidor en un momento dado, pero dicho momento no necesita estar definido rigurosamente. Por esta razón no considero necesario hacer un corte fuerte para el cálculo de cada estadística. Es suficiente con realizar un cálculo aproximado aún si se procesa algún mensaje extra durante el cálculo de ellas.</w:t>
+      </w:r>
+    </w:p>
+    <w:p>
+      <w:pPr>
+        <w:rPr>
+          <w:sz w:val="28"/>
+          <w:szCs w:val="28"/>
+          <w:lang w:val="es-AR"/>
+        </w:rPr>
+      </w:pPr>
+      <w:r>
+        <w:rPr>
+          <w:sz w:val="28"/>
+          <w:szCs w:val="28"/>
+          <w:lang w:val="es-AR"/>
+        </w:rPr>
+        <w:t>Suposición 3</w:t>
+      </w:r>
+      <w:r>
+        <w:rPr>
+          <w:sz w:val="28"/>
+          <w:szCs w:val="28"/>
+          <w:lang w:val="es-AR"/>
+        </w:rPr>
+        <w:t xml:space="preserve"> – La cantidad de estadísticas </w:t>
+      </w:r>
+      <w:r>
+        <w:rPr>
+          <w:sz w:val="28"/>
+          <w:szCs w:val="28"/>
+          <w:lang w:val="es-AR"/>
+        </w:rPr>
+        <w:t xml:space="preserve">a acumular no es muy </w:t>
+      </w:r>
+      <w:r>
+        <w:rPr>
+          <w:sz w:val="28"/>
+          <w:szCs w:val="28"/>
+          <w:lang w:val="es-AR"/>
+        </w:rPr>
+        <w:t>elevada</w:t>
+      </w:r>
+    </w:p>
+    <w:p>
+      <w:pPr>
+        <w:rPr>
+          <w:lang w:val="es-AR"/>
+        </w:rPr>
+      </w:pPr>
+      <w:r>
+        <w:rPr>
+          <w:lang w:val="es-AR"/>
+        </w:rPr>
+        <w:t xml:space="preserve">Existe una distinción entre estadísticas y los valores utilizados para calcularlas. Por ejemplo, para el cálculo de “cantidad de </w:t>
+      </w:r>
+      <w:proofErr w:type="spellStart"/>
+      <w:r>
+        <w:rPr>
+          <w:lang w:val="es-AR"/>
+        </w:rPr>
+        <w:t>requests</w:t>
+      </w:r>
+      <w:proofErr w:type="spellEnd"/>
+      <w:r>
+        <w:rPr>
+          <w:lang w:val="es-AR"/>
+        </w:rPr>
+        <w:t xml:space="preserve"> por cliente” es necesario conocer la cantidad de </w:t>
+      </w:r>
+      <w:proofErr w:type="spellStart"/>
+      <w:r>
+        <w:rPr>
+          <w:lang w:val="es-AR"/>
+        </w:rPr>
+        <w:t>requests</w:t>
+      </w:r>
+      <w:proofErr w:type="spellEnd"/>
+      <w:r>
+        <w:rPr>
+          <w:lang w:val="es-AR"/>
+        </w:rPr>
+        <w:t xml:space="preserve"> y la cantidad de clientes. Estos valores podrían acumularse en un contador, pero si en un futuro se quisiera agregar la estadística “los 10 clientes con más </w:t>
+      </w:r>
+      <w:proofErr w:type="spellStart"/>
+      <w:r>
+        <w:rPr>
+          <w:lang w:val="es-AR"/>
+        </w:rPr>
+        <w:t>requests</w:t>
+      </w:r>
+      <w:proofErr w:type="spellEnd"/>
+      <w:r>
+        <w:rPr>
+          <w:lang w:val="es-AR"/>
+        </w:rPr>
+        <w:t xml:space="preserve"> realizadas”, sería necesario agregar dicha estadística. Para evitar esto, propongo separar por un lado el almacenamiento de datos estadísticos, y por otro el procesamiento de ellos para obtener ciertas estadísticas deseadas</w:t>
+      </w:r>
+      <w:r>
+        <w:rPr>
+          <w:lang w:val="es-AR"/>
+        </w:rPr>
+        <w:t>.</w:t>
+      </w:r>
+      <w:r>
+        <w:rPr>
+          <w:lang w:val="es-AR"/>
+        </w:rPr>
+        <w:t xml:space="preserve"> Esto implica que como máximo será necesario acumular apariciones para cada uno de los campos definidos en la Suposición 1.</w:t>
+      </w:r>
+    </w:p>
+    <w:p>
+      <w:pPr>
+        <w:rPr>
+          <w:sz w:val="28"/>
+          <w:szCs w:val="28"/>
+          <w:lang w:val="es-AR"/>
+        </w:rPr>
+      </w:pPr>
+      <w:r>
+        <w:rPr>
+          <w:sz w:val="28"/>
+          <w:szCs w:val="28"/>
+          <w:lang w:val="es-AR"/>
+        </w:rPr>
+        <w:t xml:space="preserve">Suposición 4 – La cantidad de </w:t>
+      </w:r>
+      <w:proofErr w:type="spellStart"/>
+      <w:r>
+        <w:rPr>
+          <w:sz w:val="28"/>
+          <w:szCs w:val="28"/>
+          <w:lang w:val="es-AR"/>
+        </w:rPr>
+        <w:t>requests</w:t>
+      </w:r>
+      <w:proofErr w:type="spellEnd"/>
+      <w:r>
+        <w:rPr>
+          <w:sz w:val="28"/>
+          <w:szCs w:val="28"/>
+          <w:lang w:val="es-AR"/>
+        </w:rPr>
+        <w:t xml:space="preserve"> recibida en la ventana de tiempo de las estadísticas es manejable</w:t>
+      </w:r>
+      <w:r>
+        <w:rPr>
+          <w:sz w:val="28"/>
+          <w:szCs w:val="28"/>
+          <w:lang w:val="es-AR"/>
+        </w:rPr>
+        <w:t>s</w:t>
+      </w:r>
+    </w:p>
+    <w:p>
+      <w:pPr>
+        <w:rPr>
+          <w:lang w:val="es-AR"/>
+        </w:rPr>
+      </w:pPr>
+      <w:r>
+        <w:rPr>
+          <w:lang w:val="es-AR"/>
+        </w:rPr>
+        <w:t xml:space="preserve">Se asume un flujo de mensajes del orden de 1000 </w:t>
+      </w:r>
+      <w:proofErr w:type="spellStart"/>
+      <w:r>
+        <w:rPr>
+          <w:lang w:val="es-AR"/>
+        </w:rPr>
+        <w:t>requests</w:t>
+      </w:r>
+      <w:proofErr w:type="spellEnd"/>
+      <w:r>
+        <w:rPr>
+          <w:lang w:val="es-AR"/>
+        </w:rPr>
+        <w:t xml:space="preserve"> por segundo por ejemplo. Con la ventana de tiempo de 1 minuto, esto es una cantidad de </w:t>
+      </w:r>
+      <w:proofErr w:type="spellStart"/>
+      <w:r>
+        <w:rPr>
+          <w:lang w:val="es-AR"/>
+        </w:rPr>
+        <w:t>requests</w:t>
+      </w:r>
+      <w:proofErr w:type="spellEnd"/>
+      <w:r>
+        <w:rPr>
+          <w:lang w:val="es-AR"/>
+        </w:rPr>
+        <w:t xml:space="preserve"> manejables para el cálculo de estadísticas.</w:t>
+      </w:r>
+    </w:p>
+    <w:p>
+      <w:pPr>
+        <w:rPr>
+          <w:sz w:val="28"/>
+          <w:szCs w:val="28"/>
+          <w:lang w:val="es-AR"/>
+        </w:rPr>
+      </w:pPr>
+      <w:r>
+        <w:rPr>
+          <w:sz w:val="28"/>
+          <w:szCs w:val="28"/>
+          <w:lang w:val="es-AR"/>
+        </w:rPr>
+        <w:t xml:space="preserve">Suposición </w:t>
+      </w:r>
+      <w:r>
+        <w:rPr>
+          <w:sz w:val="28"/>
+          <w:szCs w:val="28"/>
+          <w:lang w:val="es-AR"/>
+        </w:rPr>
+        <w:t>5</w:t>
+      </w:r>
+      <w:r>
+        <w:rPr>
+          <w:sz w:val="28"/>
+          <w:szCs w:val="28"/>
+          <w:lang w:val="es-AR"/>
+        </w:rPr>
+        <w:t xml:space="preserve"> – Existe un rango horario de baja solicitud del servidor</w:t>
+      </w:r>
+    </w:p>
+    <w:p>
+      <w:pPr>
+        <w:rPr>
+          <w:lang w:val="es-AR"/>
+        </w:rPr>
+      </w:pPr>
+      <w:r>
+        <w:rPr>
+          <w:lang w:val="es-AR"/>
+        </w:rPr>
+        <w:t>Entre los requerimientos se menciona un “</w:t>
+      </w:r>
+      <w:r>
+        <w:rPr>
+          <w:lang w:val="es-AR"/>
+        </w:rPr>
+        <w:t>identificar los mensajes de error con más repeticiones</w:t>
+      </w:r>
+      <w:r>
+        <w:rPr>
+          <w:lang w:val="es-AR"/>
+        </w:rPr>
+        <w:t>”. Dado que el servidor estará prendido siempre, esta información puede crecer enormemente con el paso del tiempo. En primer lugar, esto implica que se almacenen los datos de manera permanente ya que resultaría imposible mantenerlos en memoria. Y dado que se pide mostrar la información con un cierto orden, será necesario procesar esta información periódicamente. Dado que esta operación podría tardar un tiempo con volúmenes elevados de datos, se propone la definición de un rango horario conocido donde el servidor no recibirá muchos pedidos. Durante este rango horario se actualizara este listado con la información acumulada desde la última actualización.</w:t>
+      </w:r>
+    </w:p>
+    <w:p>
+      <w:pPr>
+        <w:rPr>
+          <w:sz w:val="28"/>
+          <w:szCs w:val="28"/>
+          <w:lang w:val="es-AR"/>
+        </w:rPr>
+      </w:pPr>
+      <w:r>
+        <w:rPr>
+          <w:sz w:val="28"/>
+          <w:szCs w:val="28"/>
+          <w:lang w:val="es-AR"/>
+        </w:rPr>
+        <w:t xml:space="preserve">Suposición </w:t>
+      </w:r>
+      <w:r>
+        <w:rPr>
+          <w:sz w:val="28"/>
+          <w:szCs w:val="28"/>
+          <w:lang w:val="es-AR"/>
+        </w:rPr>
+        <w:t>6</w:t>
+      </w:r>
+      <w:r>
+        <w:rPr>
+          <w:sz w:val="28"/>
+          <w:szCs w:val="28"/>
+          <w:lang w:val="es-AR"/>
+        </w:rPr>
+        <w:t xml:space="preserve"> – Es despreciable la perdida de mensajes aun en memoria al cerrar la aplicación</w:t>
+      </w:r>
+    </w:p>
+    <w:p>
+      <w:pPr>
+        <w:rPr>
+          <w:lang w:val="es-AR"/>
+        </w:rPr>
+      </w:pPr>
+      <w:r>
+        <w:rPr>
+          <w:lang w:val="es-AR"/>
+        </w:rPr>
+        <w:t xml:space="preserve">En caso de tener que apagar la aplicación por cualquier razón, se considera que no es necesario hacer una descarga de los mensajes recibidos pero aun no procesados o persistidos. Ya que el volumen de </w:t>
       </w:r>
       <w:r>
         <w:rPr>
           <w:lang w:val="es-AR"/>
         </w:rPr>
         <w:lastRenderedPageBreak/>
-        <w:t>constantemente a la aplicación. Estas estadísticas entonces serán informativas del estado general del servidor en un momento dado, pero dicho momento no necesita estar definido rigurosamente. Por esta razón no considero necesario hacer un corte fuerte para el cálculo de cada estadística. Es suficiente con realizar un cálculo aproximado aún si se procesa algún mensaje extra durante el cálculo de ellas.</w:t>
-      </w:r>
-    </w:p>
-    <w:p>
-      <w:pPr>
-        <w:rPr>
-          <w:lang w:val="es-AR"/>
-        </w:rPr>
-      </w:pPr>
-      <w:r>
-        <w:rPr>
-          <w:lang w:val="es-AR"/>
-        </w:rPr>
-        <w:t>Suposición 3</w:t>
-      </w:r>
-      <w:r>
-        <w:rPr>
-          <w:lang w:val="es-AR"/>
-        </w:rPr>
-        <w:t xml:space="preserve"> – La cantidad de estadísticas </w:t>
-      </w:r>
-      <w:r>
-        <w:rPr>
-          <w:lang w:val="es-AR"/>
-        </w:rPr>
-        <w:t xml:space="preserve">a acumular no es muy </w:t>
-      </w:r>
-      <w:r>
-        <w:rPr>
-          <w:lang w:val="es-AR"/>
-        </w:rPr>
-        <w:t>elevada</w:t>
-      </w:r>
-    </w:p>
-    <w:p>
-      <w:pPr>
-        <w:rPr>
-          <w:lang w:val="es-AR"/>
-        </w:rPr>
-      </w:pPr>
-      <w:r>
-        <w:rPr>
-          <w:lang w:val="es-AR"/>
-        </w:rPr>
-        <w:t>Existe una distinción entre estadísticas y los valores utilizados para calcularlas. Por ejemplo, para el cálculo de “cantidad de requests por cliente” es necesario conocer la cantidad de requests y la cantidad de clientes. Estos valores podrían acumularse en un contador, pero si en un futuro se quisiera agregar la estadística “los 10 clientes con más requests realizadas”, sería necesario agregar dicha estadística. Para evitar esto, propongo separar por un lado el almacenamiento de datos estadísticos, y por otro el procesamiento de ellos para obtener ciertas estadísticas deseadas</w:t>
-      </w:r>
-      <w:r>
-        <w:rPr>
-          <w:lang w:val="es-AR"/>
-        </w:rPr>
-        <w:t>.</w:t>
-      </w:r>
-      <w:r>
-        <w:rPr>
-          <w:lang w:val="es-AR"/>
-        </w:rPr>
-        <w:t xml:space="preserve"> Esto implica que como máximo será necesario acumular apariciones para cada uno de los campos definidos en la Suposición 1.</w:t>
-      </w:r>
-    </w:p>
-    <w:p>
-      <w:pPr>
-        <w:rPr>
-          <w:lang w:val="es-AR"/>
-        </w:rPr>
-      </w:pPr>
-      <w:r>
-        <w:rPr>
-          <w:lang w:val="es-AR"/>
-        </w:rPr>
-        <w:t>Suposición 4</w:t>
-      </w:r>
-      <w:r>
-        <w:rPr>
-          <w:lang w:val="es-AR"/>
-        </w:rPr>
-        <w:t xml:space="preserve"> – Existe un rango horario de baja solicitud del servidor</w:t>
-      </w:r>
-    </w:p>
-    <w:p>
-      <w:pPr>
-        <w:rPr>
-          <w:lang w:val="es-AR"/>
-        </w:rPr>
-      </w:pPr>
-      <w:r>
-        <w:rPr>
-          <w:lang w:val="es-AR"/>
-        </w:rPr>
-        <w:t>Entre los requerimientos se menciona un “</w:t>
-      </w:r>
-      <w:r>
-        <w:rPr>
-          <w:lang w:val="es-AR"/>
-        </w:rPr>
-        <w:t>identificar los mensajes de error con más repeticiones</w:t>
-      </w:r>
-      <w:r>
-        <w:rPr>
-          <w:lang w:val="es-AR"/>
-        </w:rPr>
-        <w:t>”. Dado que el servidor estará prendido siempre, esta información puede crecer enormemente con el paso del tiempo. En primer lugar, esto implica que se almacenen los datos de manera permanente ya que resultaría imposible mantenerlos en memoria. Y dado que se pide mostrar la información con un cierto orden, será necesario procesar esta información periódicamente. Dado que esta operación podría tardar un tiempo con volúmenes elevados de datos, se propone la definición de un rango horario conocido donde el servidor no recibirá muchos pedidos. Durante este rango horario se actualizara este listado con la información acumulada desde la última actualización.</w:t>
-      </w:r>
-    </w:p>
-    <w:p>
-      <w:pPr>
-        <w:rPr>
-          <w:lang w:val="es-AR"/>
-        </w:rPr>
-      </w:pPr>
-      <w:r>
-        <w:rPr>
-          <w:lang w:val="es-AR"/>
-        </w:rPr>
-        <w:t>Suposición 5</w:t>
-      </w:r>
-      <w:r>
-        <w:rPr>
-          <w:lang w:val="es-AR"/>
-        </w:rPr>
-        <w:t xml:space="preserve"> – Es despreciable la perdida de mensajes aun en memoria al cerrar la aplicación</w:t>
-      </w:r>
-    </w:p>
-    <w:p>
-      <w:pPr>
-        <w:rPr>
-          <w:lang w:val="es-AR"/>
-        </w:rPr>
-      </w:pPr>
-      <w:r>
-        <w:rPr>
-          <w:lang w:val="es-AR"/>
-        </w:rPr>
-        <w:t xml:space="preserve">En caso de tener que apagar la aplicación por cualquier razón, se considera que no es necesario hacer una descarga de los mensajes recibidos pero aun no procesados o persistidos. Ya que el volumen de información crece con el paso del tiempo, la perdida de estos pocos datos no resulta significativa </w:t>
+        <w:t xml:space="preserve">información crece con el paso del tiempo, la perdida de estos pocos datos no resulta significativa </w:t>
       </w:r>
       <w:r>
         <w:rPr>
@@ -685,11 +1538,15 @@
     <w:p>
       <w:pPr>
         <w:rPr>
-          <w:lang w:val="es-AR"/>
-        </w:rPr>
-      </w:pPr>
-      <w:r>
-        <w:rPr>
+          <w:sz w:val="48"/>
+          <w:szCs w:val="48"/>
+          <w:lang w:val="es-AR"/>
+        </w:rPr>
+      </w:pPr>
+      <w:r>
+        <w:rPr>
+          <w:sz w:val="48"/>
+          <w:szCs w:val="48"/>
           <w:lang w:val="es-AR"/>
         </w:rPr>
         <w:t>Diseño</w:t>
@@ -736,13 +1593,61 @@
         <w:rPr>
           <w:lang w:val="es-AR"/>
         </w:rPr>
-        <w:t>En primer lugar se puede separar la estructura de la aplicación en una parte de recibido y extracción de campos de líneas de log, y una segunda que consiste en realizar alguna acción con los campos extraídos.</w:t>
-      </w:r>
-      <w:r>
-        <w:rPr>
-          <w:lang w:val="es-AR"/>
-        </w:rPr>
-        <w:t xml:space="preserve"> Según los requerimientos existen tres posibles acciones que son: la actualización de estadísticas temporales, el logeo a archivos de log totales o de errores, la actualización de un ranking permanente de errores.</w:t>
+        <w:t xml:space="preserve">En primer lugar se puede separar la estructura de la aplicación en una </w:t>
+      </w:r>
+      <w:r>
+        <w:rPr>
+          <w:lang w:val="es-AR"/>
+        </w:rPr>
+        <w:t xml:space="preserve">primera </w:t>
+      </w:r>
+      <w:r>
+        <w:rPr>
+          <w:lang w:val="es-AR"/>
+        </w:rPr>
+        <w:t>parte de recibido y extracción de campos de líneas de log, y una segunda que consiste en realizar alguna acción con los campos extraídos.</w:t>
+      </w:r>
+      <w:r>
+        <w:rPr>
+          <w:lang w:val="es-AR"/>
+        </w:rPr>
+        <w:t xml:space="preserve"> Según los requerimientos ex</w:t>
+      </w:r>
+      <w:r>
+        <w:rPr>
+          <w:lang w:val="es-AR"/>
+        </w:rPr>
+        <w:t>isten tres posibles acciones</w:t>
+      </w:r>
+      <w:r>
+        <w:rPr>
+          <w:lang w:val="es-AR"/>
+        </w:rPr>
+        <w:t xml:space="preserve">: la actualización de </w:t>
+      </w:r>
+      <w:r>
+        <w:rPr>
+          <w:lang w:val="es-AR"/>
+        </w:rPr>
+        <w:t>estadísticas temporales, el log</w:t>
+      </w:r>
+      <w:r>
+        <w:rPr>
+          <w:lang w:val="es-AR"/>
+        </w:rPr>
+        <w:t xml:space="preserve"> a archivos de log totales o de errores, </w:t>
+      </w:r>
+      <w:r>
+        <w:rPr>
+          <w:lang w:val="es-AR"/>
+        </w:rPr>
+        <w:t xml:space="preserve">y </w:t>
+      </w:r>
+      <w:r>
+        <w:rPr>
+          <w:lang w:val="es-AR"/>
+        </w:rPr>
+        <w:t>la actualización de un ranking permanente de errores.</w:t>
       </w:r>
     </w:p>
     <w:p>
@@ -756,11 +1661,10 @@
         <w:rPr>
           <w:noProof/>
         </w:rPr>
-        <w:lastRenderedPageBreak/>
         <w:drawing>
           <wp:inline distT="0" distB="0" distL="0" distR="0">
-            <wp:extent cx="6186626" cy="3267986"/>
-            <wp:effectExtent l="19050" t="0" r="4624" b="0"/>
+            <wp:extent cx="5780205" cy="3053301"/>
+            <wp:effectExtent l="19050" t="0" r="0" b="0"/>
             <wp:docPr id="1" name="Picture 1" descr="C:\Users\Gabriel\Desktop\UBA\Taller de Programacion III\tps\tp1\diagramas\robustness_fileLogger.png"/>
             <wp:cNvGraphicFramePr>
               <a:graphicFrameLocks xmlns:a="http://schemas.openxmlformats.org/drawingml/2006/main" noChangeAspect="1"/>
@@ -775,7 +1679,7 @@
                     </pic:cNvPicPr>
                   </pic:nvPicPr>
                   <pic:blipFill>
-                    <a:blip r:embed="rId5" cstate="print"/>
+                    <a:blip r:embed="rId6" cstate="print"/>
                     <a:srcRect/>
                     <a:stretch>
                       <a:fillRect/>
@@ -784,7 +1688,7 @@
                   <pic:spPr bwMode="auto">
                     <a:xfrm>
                       <a:off x="0" y="0"/>
-                      <a:ext cx="6202318" cy="3276275"/>
+                      <a:ext cx="5795008" cy="3061121"/>
                     </a:xfrm>
                     <a:prstGeom prst="rect">
                       <a:avLst/>
@@ -806,15 +1710,1832 @@
     </w:p>
     <w:p>
       <w:pPr>
-        <w:rPr>
-          <w:lang w:val="es-AR"/>
-        </w:rPr>
-      </w:pPr>
-      <w:r>
-        <w:rPr>
-          <w:lang w:val="es-AR"/>
-        </w:rPr>
-        <w:t xml:space="preserve">Este diagrama muestra el camino  </w:t>
+        <w:jc w:val="center"/>
+        <w:rPr>
+          <w:sz w:val="18"/>
+          <w:szCs w:val="18"/>
+          <w:lang w:val="es-AR"/>
+        </w:rPr>
+      </w:pPr>
+      <w:r>
+        <w:rPr>
+          <w:sz w:val="18"/>
+          <w:szCs w:val="18"/>
+          <w:lang w:val="es-AR"/>
+        </w:rPr>
+        <w:t xml:space="preserve">Figura 1: diagrama de robustez, camino de </w:t>
+      </w:r>
+      <w:proofErr w:type="spellStart"/>
+      <w:r>
+        <w:rPr>
+          <w:sz w:val="18"/>
+          <w:szCs w:val="18"/>
+          <w:lang w:val="es-AR"/>
+        </w:rPr>
+        <w:t>File</w:t>
+      </w:r>
+      <w:proofErr w:type="spellEnd"/>
+      <w:r>
+        <w:rPr>
+          <w:sz w:val="18"/>
+          <w:szCs w:val="18"/>
+          <w:lang w:val="es-AR"/>
+        </w:rPr>
+        <w:t xml:space="preserve"> </w:t>
+      </w:r>
+      <w:proofErr w:type="spellStart"/>
+      <w:r>
+        <w:rPr>
+          <w:sz w:val="18"/>
+          <w:szCs w:val="18"/>
+          <w:lang w:val="es-AR"/>
+        </w:rPr>
+        <w:t>Logger</w:t>
+      </w:r>
+      <w:proofErr w:type="spellEnd"/>
+    </w:p>
+    <w:p>
+      <w:pPr>
+        <w:rPr>
+          <w:lang w:val="es-AR"/>
+        </w:rPr>
+      </w:pPr>
+      <w:r>
+        <w:rPr>
+          <w:lang w:val="es-AR"/>
+        </w:rPr>
+        <w:t xml:space="preserve">Como se ve en la Figura 1 </w:t>
+      </w:r>
+      <w:r>
+        <w:rPr>
+          <w:lang w:val="es-AR"/>
+        </w:rPr>
+        <w:t xml:space="preserve">se recibe un mensaje </w:t>
+      </w:r>
+      <w:r>
+        <w:rPr>
+          <w:lang w:val="es-AR"/>
+        </w:rPr>
+        <w:t>de log desde el servidor Apache que</w:t>
+      </w:r>
+      <w:r>
+        <w:rPr>
+          <w:lang w:val="es-AR"/>
+        </w:rPr>
+        <w:t xml:space="preserve"> llega a un </w:t>
+      </w:r>
+      <w:proofErr w:type="spellStart"/>
+      <w:r>
+        <w:rPr>
+          <w:lang w:val="es-AR"/>
+        </w:rPr>
+        <w:t>thread</w:t>
+      </w:r>
+      <w:proofErr w:type="spellEnd"/>
+      <w:r>
+        <w:rPr>
+          <w:lang w:val="es-AR"/>
+        </w:rPr>
+        <w:t xml:space="preserve"> principal que está escuchando mensajes y lo envía a una cola de la que escuchan muchos </w:t>
+      </w:r>
+      <w:proofErr w:type="spellStart"/>
+      <w:r>
+        <w:rPr>
+          <w:lang w:val="es-AR"/>
+        </w:rPr>
+        <w:t>threads</w:t>
+      </w:r>
+      <w:proofErr w:type="spellEnd"/>
+      <w:r>
+        <w:rPr>
+          <w:lang w:val="es-AR"/>
+        </w:rPr>
+        <w:t xml:space="preserve"> que sirven com</w:t>
+      </w:r>
+      <w:r>
+        <w:rPr>
+          <w:lang w:val="es-AR"/>
+        </w:rPr>
+        <w:t xml:space="preserve">o </w:t>
+      </w:r>
+      <w:proofErr w:type="spellStart"/>
+      <w:r>
+        <w:rPr>
+          <w:lang w:val="es-AR"/>
+        </w:rPr>
+        <w:t>Parsers</w:t>
+      </w:r>
+      <w:proofErr w:type="spellEnd"/>
+      <w:r>
+        <w:rPr>
+          <w:lang w:val="es-AR"/>
+        </w:rPr>
+        <w:t>. E</w:t>
+      </w:r>
+      <w:r>
+        <w:rPr>
+          <w:lang w:val="es-AR"/>
+        </w:rPr>
+        <w:t xml:space="preserve">stos </w:t>
+      </w:r>
+      <w:proofErr w:type="spellStart"/>
+      <w:r>
+        <w:rPr>
+          <w:lang w:val="es-AR"/>
+        </w:rPr>
+        <w:t>threads</w:t>
+      </w:r>
+      <w:proofErr w:type="spellEnd"/>
+      <w:r>
+        <w:rPr>
+          <w:lang w:val="es-AR"/>
+        </w:rPr>
+        <w:t xml:space="preserve"> son configurados previamente con pares de expresiones regulares </w:t>
+      </w:r>
+      <w:r>
+        <w:rPr>
+          <w:lang w:val="es-AR"/>
+        </w:rPr>
+        <w:t xml:space="preserve">a </w:t>
+      </w:r>
+      <w:proofErr w:type="spellStart"/>
+      <w:r>
+        <w:rPr>
+          <w:lang w:val="es-AR"/>
+        </w:rPr>
+        <w:t>matchear</w:t>
+      </w:r>
+      <w:proofErr w:type="spellEnd"/>
+      <w:r>
+        <w:rPr>
+          <w:lang w:val="es-AR"/>
+        </w:rPr>
+        <w:t xml:space="preserve"> y colas a donde enviar datos en caso de un match.</w:t>
+      </w:r>
+    </w:p>
+    <w:p>
+      <w:pPr>
+        <w:rPr>
+          <w:lang w:val="es-AR"/>
+        </w:rPr>
+      </w:pPr>
+      <w:r>
+        <w:rPr>
+          <w:lang w:val="es-AR"/>
+        </w:rPr>
+        <w:t xml:space="preserve">En este caso cada par corresponde a un </w:t>
+      </w:r>
+      <w:proofErr w:type="spellStart"/>
+      <w:r>
+        <w:rPr>
+          <w:lang w:val="es-AR"/>
+        </w:rPr>
+        <w:t>FileLogger</w:t>
+      </w:r>
+      <w:proofErr w:type="spellEnd"/>
+      <w:r>
+        <w:rPr>
+          <w:lang w:val="es-AR"/>
+        </w:rPr>
+        <w:t xml:space="preserve">. De esta manera se define en la </w:t>
+      </w:r>
+      <w:proofErr w:type="spellStart"/>
+      <w:r>
+        <w:rPr>
+          <w:lang w:val="es-AR"/>
+        </w:rPr>
+        <w:t>regex</w:t>
+      </w:r>
+      <w:proofErr w:type="spellEnd"/>
+      <w:r>
+        <w:rPr>
+          <w:lang w:val="es-AR"/>
+        </w:rPr>
+        <w:t xml:space="preserve"> tanto que mensajes son importantes para cada </w:t>
+      </w:r>
+      <w:proofErr w:type="spellStart"/>
+      <w:r>
+        <w:rPr>
+          <w:lang w:val="es-AR"/>
+        </w:rPr>
+        <w:t>FileLogger</w:t>
+      </w:r>
+      <w:proofErr w:type="spellEnd"/>
+      <w:r>
+        <w:rPr>
+          <w:lang w:val="es-AR"/>
+        </w:rPr>
+        <w:t xml:space="preserve">, como los campos a capturar del mensaje. En caso de match el </w:t>
+      </w:r>
+      <w:proofErr w:type="spellStart"/>
+      <w:r>
+        <w:rPr>
+          <w:lang w:val="es-AR"/>
+        </w:rPr>
+        <w:t>Parser</w:t>
+      </w:r>
+      <w:proofErr w:type="spellEnd"/>
+      <w:r>
+        <w:rPr>
+          <w:lang w:val="es-AR"/>
+        </w:rPr>
+        <w:t xml:space="preserve"> redirige los campos capturados a través de una cola donde el </w:t>
+      </w:r>
+      <w:proofErr w:type="spellStart"/>
+      <w:r>
+        <w:rPr>
+          <w:lang w:val="es-AR"/>
+        </w:rPr>
+        <w:t>FileLogger</w:t>
+      </w:r>
+      <w:proofErr w:type="spellEnd"/>
+      <w:r>
+        <w:rPr>
+          <w:lang w:val="es-AR"/>
+        </w:rPr>
+        <w:t xml:space="preserve"> escribe la nueva línea de log a un archivo.</w:t>
+      </w:r>
+    </w:p>
+    <w:p>
+      <w:pPr>
+        <w:rPr>
+          <w:lang w:val="es-AR"/>
+        </w:rPr>
+      </w:pPr>
+      <w:r>
+        <w:rPr>
+          <w:lang w:val="es-AR"/>
+        </w:rPr>
+        <w:lastRenderedPageBreak/>
+        <w:t xml:space="preserve">Para configurar los </w:t>
+      </w:r>
+      <w:proofErr w:type="spellStart"/>
+      <w:r>
+        <w:rPr>
+          <w:lang w:val="es-AR"/>
+        </w:rPr>
+        <w:t>FileLoggers</w:t>
+      </w:r>
+      <w:proofErr w:type="spellEnd"/>
+      <w:r>
+        <w:rPr>
+          <w:lang w:val="es-AR"/>
+        </w:rPr>
+        <w:t xml:space="preserve"> se debe modificar el archivo “</w:t>
+      </w:r>
+      <w:proofErr w:type="spellStart"/>
+      <w:r>
+        <w:rPr>
+          <w:lang w:val="es-AR"/>
+        </w:rPr>
+        <w:t>config_loggers</w:t>
+      </w:r>
+      <w:proofErr w:type="spellEnd"/>
+      <w:r>
+        <w:rPr>
+          <w:lang w:val="es-AR"/>
+        </w:rPr>
+        <w:t xml:space="preserve">”. En ese archivo por cada línea se creara una rama de log con una cola, un </w:t>
+      </w:r>
+      <w:proofErr w:type="spellStart"/>
+      <w:r>
+        <w:rPr>
+          <w:lang w:val="es-AR"/>
+        </w:rPr>
+        <w:t>thread</w:t>
+      </w:r>
+      <w:proofErr w:type="spellEnd"/>
+      <w:r>
+        <w:rPr>
+          <w:lang w:val="es-AR"/>
+        </w:rPr>
+        <w:t xml:space="preserve"> dedicado y un archivo para volcar los </w:t>
+      </w:r>
+      <w:proofErr w:type="spellStart"/>
+      <w:r>
+        <w:rPr>
+          <w:lang w:val="es-AR"/>
+        </w:rPr>
+        <w:t>logs</w:t>
+      </w:r>
+      <w:proofErr w:type="spellEnd"/>
+      <w:r>
+        <w:rPr>
+          <w:lang w:val="es-AR"/>
+        </w:rPr>
+        <w:t xml:space="preserve">. </w:t>
+      </w:r>
+      <w:r>
+        <w:rPr>
+          <w:lang w:val="es-AR"/>
+        </w:rPr>
+        <w:t xml:space="preserve">Esa </w:t>
+      </w:r>
+      <w:r>
+        <w:rPr>
+          <w:lang w:val="es-AR"/>
+        </w:rPr>
+        <w:t>línea</w:t>
+      </w:r>
+      <w:r>
+        <w:rPr>
+          <w:lang w:val="es-AR"/>
+        </w:rPr>
+        <w:t xml:space="preserve"> tiene el formato “</w:t>
+      </w:r>
+      <w:proofErr w:type="spellStart"/>
+      <w:r>
+        <w:rPr>
+          <w:lang w:val="es-AR"/>
+        </w:rPr>
+        <w:t>nombreDeArchivo</w:t>
+      </w:r>
+      <w:proofErr w:type="gramStart"/>
+      <w:r>
+        <w:rPr>
+          <w:lang w:val="es-AR"/>
+        </w:rPr>
+        <w:t>,regex</w:t>
+      </w:r>
+      <w:proofErr w:type="spellEnd"/>
+      <w:proofErr w:type="gramEnd"/>
+      <w:r>
+        <w:rPr>
+          <w:lang w:val="es-AR"/>
+        </w:rPr>
+        <w:t xml:space="preserve">”. </w:t>
+      </w:r>
+      <w:r>
+        <w:rPr>
+          <w:lang w:val="es-AR"/>
+        </w:rPr>
+        <w:t xml:space="preserve">Estos </w:t>
+      </w:r>
+      <w:proofErr w:type="spellStart"/>
+      <w:r>
+        <w:rPr>
+          <w:lang w:val="es-AR"/>
+        </w:rPr>
+        <w:t>threads</w:t>
+      </w:r>
+      <w:proofErr w:type="spellEnd"/>
+      <w:r>
+        <w:rPr>
+          <w:lang w:val="es-AR"/>
+        </w:rPr>
+        <w:t xml:space="preserve"> pasarán la mayor parte del tiempo bloqueados esperando a la cola o al archivo.</w:t>
+      </w:r>
+    </w:p>
+    <w:p>
+      <w:pPr>
+        <w:jc w:val="center"/>
+        <w:rPr>
+          <w:lang w:val="es-AR"/>
+        </w:rPr>
+      </w:pPr>
+      <w:r>
+        <w:rPr>
+          <w:lang w:val="es-AR"/>
+        </w:rPr>
+        <w:pict>
+          <v:shapetype id="_x0000_t75" coordsize="21600,21600" o:spt="75" o:preferrelative="t" path="m@4@5l@4@11@9@11@9@5xe" filled="f" stroked="f">
+            <v:stroke joinstyle="miter"/>
+            <v:formulas>
+              <v:f eqn="if lineDrawn pixelLineWidth 0"/>
+              <v:f eqn="sum @0 1 0"/>
+              <v:f eqn="sum 0 0 @1"/>
+              <v:f eqn="prod @2 1 2"/>
+              <v:f eqn="prod @3 21600 pixelWidth"/>
+              <v:f eqn="prod @3 21600 pixelHeight"/>
+              <v:f eqn="sum @0 0 1"/>
+              <v:f eqn="prod @6 1 2"/>
+              <v:f eqn="prod @7 21600 pixelWidth"/>
+              <v:f eqn="sum @8 21600 0"/>
+              <v:f eqn="prod @7 21600 pixelHeight"/>
+              <v:f eqn="sum @10 21600 0"/>
+            </v:formulas>
+            <v:path o:extrusionok="f" gradientshapeok="t" o:connecttype="rect"/>
+            <o:lock v:ext="edit" aspectratio="t"/>
+          </v:shapetype>
+          <v:shape id="_x0000_i1025" type="#_x0000_t75" style="width:395.7pt;height:433.9pt">
+            <v:imagedata r:id="rId7" o:title="activity_file_logger"/>
+          </v:shape>
+        </w:pict>
+      </w:r>
+    </w:p>
+    <w:p>
+      <w:pPr>
+        <w:jc w:val="center"/>
+        <w:rPr>
+          <w:sz w:val="18"/>
+          <w:szCs w:val="18"/>
+          <w:lang w:val="es-AR"/>
+        </w:rPr>
+      </w:pPr>
+      <w:r>
+        <w:rPr>
+          <w:sz w:val="18"/>
+          <w:szCs w:val="18"/>
+          <w:lang w:val="es-AR"/>
+        </w:rPr>
+        <w:t xml:space="preserve">Figura 2: diagrama de actividades, camino de </w:t>
+      </w:r>
+      <w:proofErr w:type="spellStart"/>
+      <w:r>
+        <w:rPr>
+          <w:sz w:val="18"/>
+          <w:szCs w:val="18"/>
+          <w:lang w:val="es-AR"/>
+        </w:rPr>
+        <w:t>File</w:t>
+      </w:r>
+      <w:proofErr w:type="spellEnd"/>
+      <w:r>
+        <w:rPr>
+          <w:sz w:val="18"/>
+          <w:szCs w:val="18"/>
+          <w:lang w:val="es-AR"/>
+        </w:rPr>
+        <w:t xml:space="preserve"> </w:t>
+      </w:r>
+      <w:proofErr w:type="spellStart"/>
+      <w:r>
+        <w:rPr>
+          <w:sz w:val="18"/>
+          <w:szCs w:val="18"/>
+          <w:lang w:val="es-AR"/>
+        </w:rPr>
+        <w:t>Logger</w:t>
+      </w:r>
+      <w:proofErr w:type="spellEnd"/>
+    </w:p>
+    <w:p>
+      <w:pPr>
+        <w:rPr>
+          <w:lang w:val="es-AR"/>
+        </w:rPr>
+      </w:pPr>
+      <w:r>
+        <w:rPr>
+          <w:lang w:val="es-AR"/>
+        </w:rPr>
+        <w:t xml:space="preserve">En la Figura 2 se puede ver el camino de un mensaje de log desde que es recibido por el </w:t>
+      </w:r>
+      <w:proofErr w:type="spellStart"/>
+      <w:r>
+        <w:rPr>
+          <w:lang w:val="es-AR"/>
+        </w:rPr>
+        <w:t>thread</w:t>
+      </w:r>
+      <w:proofErr w:type="spellEnd"/>
+      <w:r>
+        <w:rPr>
+          <w:lang w:val="es-AR"/>
+        </w:rPr>
+        <w:t xml:space="preserve"> principal hasta que se guarda a </w:t>
+      </w:r>
+      <w:r>
+        <w:rPr>
+          <w:lang w:val="es-AR"/>
+        </w:rPr>
+        <w:t>a</w:t>
+      </w:r>
+      <w:r>
+        <w:rPr>
+          <w:lang w:val="es-AR"/>
+        </w:rPr>
+        <w:t>rchivo.</w:t>
+      </w:r>
+    </w:p>
+    <w:p>
+      <w:pPr>
+        <w:jc w:val="center"/>
+        <w:rPr>
+          <w:lang w:val="es-AR"/>
+        </w:rPr>
+      </w:pPr>
+      <w:r>
+        <w:rPr>
+          <w:lang w:val="es-AR"/>
+        </w:rPr>
+        <w:lastRenderedPageBreak/>
+        <w:pict>
+          <v:shape id="_x0000_i1026" type="#_x0000_t75" style="width:452.05pt;height:236.65pt">
+            <v:imagedata r:id="rId8" o:title="robustness_statistics"/>
+          </v:shape>
+        </w:pict>
+      </w:r>
+    </w:p>
+    <w:p>
+      <w:pPr>
+        <w:jc w:val="center"/>
+        <w:rPr>
+          <w:sz w:val="18"/>
+          <w:szCs w:val="18"/>
+          <w:lang w:val="es-AR"/>
+        </w:rPr>
+      </w:pPr>
+      <w:r>
+        <w:rPr>
+          <w:sz w:val="18"/>
+          <w:szCs w:val="18"/>
+          <w:lang w:val="es-AR"/>
+        </w:rPr>
+        <w:t xml:space="preserve">Figura 3: diagrama de robustez, camino de </w:t>
+      </w:r>
+      <w:proofErr w:type="spellStart"/>
+      <w:r>
+        <w:rPr>
+          <w:sz w:val="18"/>
+          <w:szCs w:val="18"/>
+          <w:lang w:val="es-AR"/>
+        </w:rPr>
+        <w:t>Statistics</w:t>
+      </w:r>
+      <w:proofErr w:type="spellEnd"/>
+    </w:p>
+    <w:p>
+      <w:pPr>
+        <w:rPr>
+          <w:lang w:val="es-AR"/>
+        </w:rPr>
+      </w:pPr>
+      <w:r>
+        <w:rPr>
+          <w:lang w:val="es-AR"/>
+        </w:rPr>
+        <w:t xml:space="preserve">Aquí se puede ver el camino de actualización y visualización de estadísticas temporales. La primera parte es igual que antes, hasta llegar al </w:t>
+      </w:r>
+      <w:proofErr w:type="spellStart"/>
+      <w:r>
+        <w:rPr>
+          <w:lang w:val="es-AR"/>
+        </w:rPr>
+        <w:t>Parser</w:t>
+      </w:r>
+      <w:proofErr w:type="spellEnd"/>
+      <w:r>
+        <w:rPr>
+          <w:lang w:val="es-AR"/>
+        </w:rPr>
+        <w:t xml:space="preserve">. Luego de esto los mensajes son recibidos por un </w:t>
+      </w:r>
+      <w:proofErr w:type="spellStart"/>
+      <w:r>
+        <w:rPr>
+          <w:lang w:val="es-AR"/>
+        </w:rPr>
+        <w:t>StatisticUpdater</w:t>
+      </w:r>
+      <w:proofErr w:type="spellEnd"/>
+      <w:r>
+        <w:rPr>
+          <w:lang w:val="es-AR"/>
+        </w:rPr>
+        <w:t xml:space="preserve"> que se bloquea intentando acceder a su </w:t>
+      </w:r>
+      <w:proofErr w:type="spellStart"/>
+      <w:r>
+        <w:rPr>
+          <w:lang w:val="es-AR"/>
+        </w:rPr>
+        <w:t>Statistic</w:t>
+      </w:r>
+      <w:proofErr w:type="spellEnd"/>
+      <w:r>
+        <w:rPr>
+          <w:lang w:val="es-AR"/>
+        </w:rPr>
+        <w:t xml:space="preserve">. Este es un objeto compartido por varios </w:t>
+      </w:r>
+      <w:proofErr w:type="spellStart"/>
+      <w:r>
+        <w:rPr>
+          <w:lang w:val="es-AR"/>
+        </w:rPr>
+        <w:t>threads</w:t>
+      </w:r>
+      <w:proofErr w:type="spellEnd"/>
+      <w:r>
+        <w:rPr>
+          <w:lang w:val="es-AR"/>
+        </w:rPr>
+        <w:t xml:space="preserve"> que cuenta con un </w:t>
+      </w:r>
+      <w:proofErr w:type="spellStart"/>
+      <w:r>
+        <w:rPr>
+          <w:lang w:val="es-AR"/>
+        </w:rPr>
+        <w:t>Map</w:t>
+      </w:r>
+      <w:proofErr w:type="spellEnd"/>
+      <w:r>
+        <w:rPr>
+          <w:lang w:val="es-AR"/>
+        </w:rPr>
+        <w:t xml:space="preserve"> donde almacena por ejemplo, los distintos clientes y la cantidad de apariciones de cada uno.</w:t>
+      </w:r>
+    </w:p>
+    <w:p>
+      <w:pPr>
+        <w:rPr>
+          <w:lang w:val="es-AR"/>
+        </w:rPr>
+      </w:pPr>
+      <w:r>
+        <w:rPr>
+          <w:lang w:val="es-AR"/>
+        </w:rPr>
+        <w:t xml:space="preserve">Para configurar los valores capturados en las </w:t>
+      </w:r>
+      <w:proofErr w:type="spellStart"/>
+      <w:r>
+        <w:rPr>
+          <w:lang w:val="es-AR"/>
+        </w:rPr>
+        <w:t>Statistics</w:t>
+      </w:r>
+      <w:proofErr w:type="spellEnd"/>
+      <w:r>
+        <w:rPr>
+          <w:lang w:val="es-AR"/>
+        </w:rPr>
+        <w:t>, es necesario modificar el archivo “</w:t>
+      </w:r>
+      <w:proofErr w:type="spellStart"/>
+      <w:r>
+        <w:rPr>
+          <w:lang w:val="es-AR"/>
+        </w:rPr>
+        <w:t>config_statistics</w:t>
+      </w:r>
+      <w:proofErr w:type="spellEnd"/>
+      <w:r>
+        <w:rPr>
+          <w:lang w:val="es-AR"/>
+        </w:rPr>
+        <w:t xml:space="preserve">”. Este archivo cuenta de una línea por cada rama de </w:t>
+      </w:r>
+      <w:proofErr w:type="spellStart"/>
+      <w:r>
+        <w:rPr>
+          <w:lang w:val="es-AR"/>
+        </w:rPr>
+        <w:t>StatisticUpdater</w:t>
+      </w:r>
+      <w:proofErr w:type="spellEnd"/>
+      <w:r>
+        <w:rPr>
+          <w:lang w:val="es-AR"/>
+        </w:rPr>
+        <w:t xml:space="preserve"> con su </w:t>
+      </w:r>
+      <w:proofErr w:type="spellStart"/>
+      <w:r>
+        <w:rPr>
+          <w:lang w:val="es-AR"/>
+        </w:rPr>
+        <w:t>Statistic</w:t>
+      </w:r>
+      <w:proofErr w:type="spellEnd"/>
+      <w:r>
+        <w:rPr>
+          <w:lang w:val="es-AR"/>
+        </w:rPr>
+        <w:t>, según el formato: “</w:t>
+      </w:r>
+      <w:proofErr w:type="spellStart"/>
+      <w:r>
+        <w:rPr>
+          <w:lang w:val="es-AR"/>
+        </w:rPr>
+        <w:t>statisticName</w:t>
+      </w:r>
+      <w:proofErr w:type="gramStart"/>
+      <w:r>
+        <w:rPr>
+          <w:lang w:val="es-AR"/>
+        </w:rPr>
+        <w:t>,regex</w:t>
+      </w:r>
+      <w:proofErr w:type="spellEnd"/>
+      <w:proofErr w:type="gramEnd"/>
+      <w:r>
+        <w:rPr>
+          <w:lang w:val="es-AR"/>
+        </w:rPr>
+        <w:t>”.</w:t>
+      </w:r>
+    </w:p>
+    <w:p>
+      <w:pPr>
+        <w:rPr>
+          <w:lang w:val="es-AR"/>
+        </w:rPr>
+      </w:pPr>
+      <w:r>
+        <w:rPr>
+          <w:lang w:val="es-AR"/>
+        </w:rPr>
+        <w:t xml:space="preserve">Al final hay un </w:t>
+      </w:r>
+      <w:proofErr w:type="spellStart"/>
+      <w:r>
+        <w:rPr>
+          <w:lang w:val="es-AR"/>
+        </w:rPr>
+        <w:t>thread</w:t>
+      </w:r>
+      <w:proofErr w:type="spellEnd"/>
+      <w:r>
+        <w:rPr>
+          <w:lang w:val="es-AR"/>
+        </w:rPr>
+        <w:t xml:space="preserve"> llamado </w:t>
+      </w:r>
+      <w:proofErr w:type="spellStart"/>
+      <w:r>
+        <w:rPr>
+          <w:lang w:val="es-AR"/>
+        </w:rPr>
+        <w:t>StatisticsViewer</w:t>
+      </w:r>
+      <w:proofErr w:type="spellEnd"/>
+      <w:r>
+        <w:rPr>
+          <w:lang w:val="es-AR"/>
+        </w:rPr>
+        <w:t xml:space="preserve"> que se despierta cada un minuto para bloquear las </w:t>
+      </w:r>
+      <w:proofErr w:type="spellStart"/>
+      <w:r>
+        <w:rPr>
+          <w:lang w:val="es-AR"/>
+        </w:rPr>
+        <w:t>Statistics</w:t>
+      </w:r>
+      <w:proofErr w:type="spellEnd"/>
+      <w:r>
+        <w:rPr>
+          <w:lang w:val="es-AR"/>
+        </w:rPr>
+        <w:t xml:space="preserve"> compartidas, obtener sus valores y limpiarlas a cero. Para no mantenerlas bloqueadas por mucho tiempo se copia en memoria local el </w:t>
+      </w:r>
+      <w:proofErr w:type="spellStart"/>
+      <w:r>
+        <w:rPr>
+          <w:lang w:val="es-AR"/>
+        </w:rPr>
+        <w:t>Map</w:t>
+      </w:r>
+      <w:proofErr w:type="spellEnd"/>
+      <w:r>
+        <w:rPr>
+          <w:lang w:val="es-AR"/>
+        </w:rPr>
+        <w:t xml:space="preserve"> de cada una. </w:t>
+      </w:r>
+      <w:r>
+        <w:rPr>
+          <w:lang w:val="es-AR"/>
+        </w:rPr>
+        <w:t>Dado que la ventana de tiempo es pequeña, esto no supone un golpe de performance.</w:t>
+      </w:r>
+      <w:r>
+        <w:rPr>
+          <w:lang w:val="es-AR"/>
+        </w:rPr>
+        <w:t xml:space="preserve"> Una vez hecho esto, se calculan los valores de cada estadística y se imprimen por pantalla.</w:t>
+      </w:r>
+    </w:p>
+    <w:p>
+      <w:pPr>
+        <w:rPr>
+          <w:lang w:val="es-AR"/>
+        </w:rPr>
+      </w:pPr>
+      <w:r>
+        <w:rPr>
+          <w:lang w:val="es-AR"/>
+        </w:rPr>
+        <w:t>Para configurar las estadísticas visibles existe el archivo “</w:t>
+      </w:r>
+      <w:proofErr w:type="spellStart"/>
+      <w:r>
+        <w:rPr>
+          <w:lang w:val="es-AR"/>
+        </w:rPr>
+        <w:t>config_statistics_viewer</w:t>
+      </w:r>
+      <w:proofErr w:type="spellEnd"/>
+      <w:r>
+        <w:rPr>
+          <w:lang w:val="es-AR"/>
+        </w:rPr>
+        <w:t xml:space="preserve">”. Allí se puede modificar el tiempo que permanece durmiendo este </w:t>
+      </w:r>
+      <w:proofErr w:type="spellStart"/>
+      <w:r>
+        <w:rPr>
+          <w:lang w:val="es-AR"/>
+        </w:rPr>
+        <w:t>thread</w:t>
+      </w:r>
+      <w:proofErr w:type="spellEnd"/>
+      <w:r>
+        <w:rPr>
+          <w:lang w:val="es-AR"/>
+        </w:rPr>
+        <w:t xml:space="preserve">, que determina el ancho de la ventana de tiempo para las estadísticas. Además se muestra en dicho archivo un posible formato para la configuración y ampliación de las estadísticas sin tener que modificar el código del programa. El </w:t>
+      </w:r>
+      <w:proofErr w:type="spellStart"/>
+      <w:r>
+        <w:rPr>
+          <w:lang w:val="es-AR"/>
+        </w:rPr>
+        <w:t>parseo</w:t>
+      </w:r>
+      <w:proofErr w:type="spellEnd"/>
+      <w:r>
+        <w:rPr>
+          <w:lang w:val="es-AR"/>
+        </w:rPr>
+        <w:t xml:space="preserve"> de ese formato no fue implementado ya que no parecía importante para el objetivo del trabajo.</w:t>
+      </w:r>
+    </w:p>
+    <w:p>
+      <w:pPr>
+        <w:rPr>
+          <w:lang w:val="es-AR"/>
+        </w:rPr>
+      </w:pPr>
+      <w:r>
+        <w:rPr>
+          <w:noProof/>
+        </w:rPr>
+        <w:lastRenderedPageBreak/>
+        <w:drawing>
+          <wp:inline distT="0" distB="0" distL="0" distR="0">
+            <wp:extent cx="5499594" cy="4516341"/>
+            <wp:effectExtent l="19050" t="0" r="5856" b="0"/>
+            <wp:docPr id="2" name="Picture 10" descr="C:\Users\Gabriel\AppData\Local\Microsoft\Windows\INetCache\Content.Word\activity_statistics.png"/>
+            <wp:cNvGraphicFramePr>
+              <a:graphicFrameLocks xmlns:a="http://schemas.openxmlformats.org/drawingml/2006/main" noChangeAspect="1"/>
+            </wp:cNvGraphicFramePr>
+            <a:graphic xmlns:a="http://schemas.openxmlformats.org/drawingml/2006/main">
+              <a:graphicData uri="http://schemas.openxmlformats.org/drawingml/2006/picture">
+                <pic:pic xmlns:pic="http://schemas.openxmlformats.org/drawingml/2006/picture">
+                  <pic:nvPicPr>
+                    <pic:cNvPr id="0" name="Picture 10" descr="C:\Users\Gabriel\AppData\Local\Microsoft\Windows\INetCache\Content.Word\activity_statistics.png"/>
+                    <pic:cNvPicPr>
+                      <a:picLocks noChangeAspect="1" noChangeArrowheads="1"/>
+                    </pic:cNvPicPr>
+                  </pic:nvPicPr>
+                  <pic:blipFill>
+                    <a:blip r:embed="rId9" cstate="print"/>
+                    <a:srcRect/>
+                    <a:stretch>
+                      <a:fillRect/>
+                    </a:stretch>
+                  </pic:blipFill>
+                  <pic:spPr bwMode="auto">
+                    <a:xfrm>
+                      <a:off x="0" y="0"/>
+                      <a:ext cx="5499756" cy="4516474"/>
+                    </a:xfrm>
+                    <a:prstGeom prst="rect">
+                      <a:avLst/>
+                    </a:prstGeom>
+                    <a:noFill/>
+                    <a:ln w="9525">
+                      <a:noFill/>
+                      <a:miter lim="800000"/>
+                      <a:headEnd/>
+                      <a:tailEnd/>
+                    </a:ln>
+                  </pic:spPr>
+                </pic:pic>
+              </a:graphicData>
+            </a:graphic>
+          </wp:inline>
+        </w:drawing>
+      </w:r>
+    </w:p>
+    <w:p>
+      <w:pPr>
+        <w:jc w:val="center"/>
+        <w:rPr>
+          <w:sz w:val="18"/>
+          <w:szCs w:val="18"/>
+          <w:lang w:val="es-AR"/>
+        </w:rPr>
+      </w:pPr>
+      <w:r>
+        <w:rPr>
+          <w:sz w:val="18"/>
+          <w:szCs w:val="18"/>
+          <w:lang w:val="es-AR"/>
+        </w:rPr>
+        <w:t xml:space="preserve">Figura 4: diagrama de actividades, camino de </w:t>
+      </w:r>
+      <w:proofErr w:type="spellStart"/>
+      <w:r>
+        <w:rPr>
+          <w:sz w:val="18"/>
+          <w:szCs w:val="18"/>
+          <w:lang w:val="es-AR"/>
+        </w:rPr>
+        <w:t>Statistics</w:t>
+      </w:r>
+      <w:proofErr w:type="spellEnd"/>
+    </w:p>
+    <w:p>
+      <w:pPr>
+        <w:rPr>
+          <w:lang w:val="es-AR"/>
+        </w:rPr>
+      </w:pPr>
+      <w:r>
+        <w:rPr>
+          <w:lang w:val="es-AR"/>
+        </w:rPr>
+        <w:t xml:space="preserve">En la Figura 4 se puede ver el camino de actualización de una estadística y la acción de mostrarla por </w:t>
+      </w:r>
+      <w:r>
+        <w:rPr>
+          <w:lang w:val="es-AR"/>
+        </w:rPr>
+        <w:t>pantalla.</w:t>
+      </w:r>
+      <w:r>
+        <w:rPr>
+          <w:lang w:val="es-AR"/>
+        </w:rPr>
+        <w:t xml:space="preserve"> </w:t>
+      </w:r>
+    </w:p>
+    <w:p>
+      <w:pPr>
+        <w:rPr>
+          <w:lang w:val="es-AR"/>
+        </w:rPr>
+      </w:pPr>
+    </w:p>
+    <w:p>
+      <w:pPr>
+        <w:jc w:val="center"/>
+        <w:rPr>
+          <w:lang w:val="es-AR"/>
+        </w:rPr>
+      </w:pPr>
+      <w:r>
+        <w:rPr>
+          <w:lang w:val="es-AR"/>
+        </w:rPr>
+        <w:lastRenderedPageBreak/>
+        <w:pict>
+          <v:shape id="_x0000_i1027" type="#_x0000_t75" style="width:467.7pt;height:195.35pt">
+            <v:imagedata r:id="rId10" o:title="robustness_ranking"/>
+          </v:shape>
+        </w:pict>
+      </w:r>
+    </w:p>
+    <w:p>
+      <w:pPr>
+        <w:jc w:val="center"/>
+        <w:rPr>
+          <w:sz w:val="18"/>
+          <w:szCs w:val="18"/>
+          <w:lang w:val="es-AR"/>
+        </w:rPr>
+      </w:pPr>
+      <w:r>
+        <w:rPr>
+          <w:sz w:val="18"/>
+          <w:szCs w:val="18"/>
+          <w:lang w:val="es-AR"/>
+        </w:rPr>
+        <w:t>Figura 5: diagrama de robustez, camino de Ranking de errores</w:t>
+      </w:r>
+    </w:p>
+    <w:p>
+      <w:pPr>
+        <w:rPr>
+          <w:lang w:val="es-AR"/>
+        </w:rPr>
+      </w:pPr>
+      <w:r>
+        <w:rPr>
+          <w:lang w:val="es-AR"/>
+        </w:rPr>
+        <w:t xml:space="preserve">Por último está el ranking total de errores más frecuentes. </w:t>
+      </w:r>
+      <w:r>
+        <w:rPr>
+          <w:lang w:val="es-AR"/>
+        </w:rPr>
+        <w:t xml:space="preserve">Dado que este ranking total crece infinitamente, no es posible mantenerlo en memoria. La solución propuesta consiste en mantener en un archivo un ranking ordenado y partiendo de la suposición 5 realizar cada cierto tiempo un </w:t>
+      </w:r>
+      <w:proofErr w:type="spellStart"/>
+      <w:r>
+        <w:rPr>
+          <w:lang w:val="es-AR"/>
+        </w:rPr>
+        <w:t>merge</w:t>
+      </w:r>
+      <w:proofErr w:type="spellEnd"/>
+      <w:r>
+        <w:rPr>
+          <w:lang w:val="es-AR"/>
+        </w:rPr>
+        <w:t xml:space="preserve"> del ranking con los errores recibidos desde la última actualizació</w:t>
+      </w:r>
+      <w:r>
+        <w:rPr>
+          <w:lang w:val="es-AR"/>
+        </w:rPr>
+        <w:t>n.</w:t>
+      </w:r>
+    </w:p>
+    <w:p>
+      <w:pPr>
+        <w:rPr>
+          <w:lang w:val="es-AR"/>
+        </w:rPr>
+      </w:pPr>
+      <w:r>
+        <w:rPr>
+          <w:lang w:val="es-AR"/>
+        </w:rPr>
+        <w:t xml:space="preserve">La Figura 5 muestra la estructura de la solución. Existen una serie de </w:t>
+      </w:r>
+      <w:proofErr w:type="spellStart"/>
+      <w:r>
+        <w:rPr>
+          <w:lang w:val="es-AR"/>
+        </w:rPr>
+        <w:t>threads</w:t>
+      </w:r>
+      <w:proofErr w:type="spellEnd"/>
+      <w:r>
+        <w:rPr>
+          <w:lang w:val="es-AR"/>
+        </w:rPr>
+        <w:t xml:space="preserve"> corriendo como Ranking </w:t>
+      </w:r>
+      <w:proofErr w:type="spellStart"/>
+      <w:r>
+        <w:rPr>
+          <w:lang w:val="es-AR"/>
+        </w:rPr>
+        <w:t>Loggers</w:t>
+      </w:r>
+      <w:proofErr w:type="spellEnd"/>
+      <w:r>
+        <w:rPr>
+          <w:lang w:val="es-AR"/>
+        </w:rPr>
+        <w:t xml:space="preserve"> que se encargan de guardar archivos temporarios de apariciones de errores. Para esto se acumulan los errores en memoria hasta que hay más de una cantidad N de errores distintos. En ese momento se ordenan y se los guarda a un archivo.</w:t>
+      </w:r>
+      <w:r>
+        <w:rPr>
+          <w:lang w:val="es-AR"/>
+        </w:rPr>
+        <w:t xml:space="preserve"> Al mismo tiempo se guarda en otro archivo el nombre del archivo temporario generado, para marcarlo como archivo que debe ser procesado.</w:t>
+      </w:r>
+      <w:r>
+        <w:rPr>
+          <w:lang w:val="es-AR"/>
+        </w:rPr>
+        <w:t xml:space="preserve"> Esto asegura que aun frente a la caída del Monitor, al levantarse  nuevamente estos archivos terminados serán procesados. No es así con las apariciones que no hayan sido volcadas a archivo, como explica la suposición 6.</w:t>
+      </w:r>
+    </w:p>
+    <w:p>
+      <w:pPr>
+        <w:rPr>
+          <w:lang w:val="es-AR"/>
+        </w:rPr>
+      </w:pPr>
+      <w:r>
+        <w:rPr>
+          <w:lang w:val="es-AR"/>
+        </w:rPr>
+        <w:t xml:space="preserve">Cada un tiempo determinado (por ejemplo 24 hs) se despierta el </w:t>
+      </w:r>
+      <w:proofErr w:type="spellStart"/>
+      <w:r>
+        <w:rPr>
+          <w:lang w:val="es-AR"/>
+        </w:rPr>
+        <w:t>thread</w:t>
+      </w:r>
+      <w:proofErr w:type="spellEnd"/>
+      <w:r>
+        <w:rPr>
+          <w:lang w:val="es-AR"/>
+        </w:rPr>
+        <w:t xml:space="preserve"> que corre al Ranking </w:t>
+      </w:r>
+      <w:proofErr w:type="spellStart"/>
+      <w:r>
+        <w:rPr>
+          <w:lang w:val="es-AR"/>
+        </w:rPr>
+        <w:t>Merger</w:t>
+      </w:r>
+      <w:proofErr w:type="spellEnd"/>
+      <w:r>
+        <w:rPr>
+          <w:lang w:val="es-AR"/>
+        </w:rPr>
+        <w:t xml:space="preserve">. Este obtiene la lista de archivos de apariciones temporales y la </w:t>
+      </w:r>
+      <w:proofErr w:type="spellStart"/>
+      <w:r>
+        <w:rPr>
+          <w:lang w:val="es-AR"/>
+        </w:rPr>
+        <w:t>mergea</w:t>
+      </w:r>
+      <w:proofErr w:type="spellEnd"/>
+      <w:r>
+        <w:rPr>
+          <w:lang w:val="es-AR"/>
+        </w:rPr>
+        <w:t xml:space="preserve"> con el archivo más nuevo de Full </w:t>
+      </w:r>
+      <w:proofErr w:type="spellStart"/>
+      <w:r>
+        <w:rPr>
+          <w:lang w:val="es-AR"/>
+        </w:rPr>
+        <w:t>Alphabetical</w:t>
+      </w:r>
+      <w:proofErr w:type="spellEnd"/>
+      <w:r>
+        <w:rPr>
+          <w:lang w:val="es-AR"/>
+        </w:rPr>
+        <w:t xml:space="preserve"> Ranking para generar uno nuevo. Al mismo tiempo se mantienen en memoria los errores más frecuentes y esto se vuelva</w:t>
+      </w:r>
+      <w:r>
+        <w:rPr>
+          <w:lang w:val="es-AR"/>
+        </w:rPr>
+        <w:t xml:space="preserve"> a un archivo final de ranking.</w:t>
+      </w:r>
+    </w:p>
+    <w:p>
+      <w:pPr>
+        <w:rPr>
+          <w:lang w:val="es-AR"/>
+        </w:rPr>
+      </w:pPr>
+      <w:r>
+        <w:rPr>
+          <w:lang w:val="es-AR"/>
+        </w:rPr>
+        <w:t>Es posible mantener cualquier cantidad de rankings agregando líneas al archivo “</w:t>
+      </w:r>
+      <w:proofErr w:type="spellStart"/>
+      <w:r>
+        <w:rPr>
+          <w:lang w:val="es-AR"/>
+        </w:rPr>
+        <w:t>config_rankings</w:t>
+      </w:r>
+      <w:proofErr w:type="spellEnd"/>
+      <w:r>
+        <w:rPr>
+          <w:lang w:val="es-AR"/>
+        </w:rPr>
+        <w:t xml:space="preserve">”. Además ahí se puede especificar la cantidad de líneas en cada archivo temporal, la cantidad de </w:t>
+      </w:r>
+      <w:proofErr w:type="spellStart"/>
+      <w:r>
+        <w:rPr>
+          <w:lang w:val="es-AR"/>
+        </w:rPr>
+        <w:t>threads</w:t>
+      </w:r>
+      <w:proofErr w:type="spellEnd"/>
+      <w:r>
+        <w:rPr>
+          <w:lang w:val="es-AR"/>
+        </w:rPr>
+        <w:t xml:space="preserve"> acumulando apariciones a archivos temporales (por cada ranking), el tiempo de espera entre cada operación de </w:t>
+      </w:r>
+      <w:proofErr w:type="spellStart"/>
+      <w:r>
+        <w:rPr>
+          <w:lang w:val="es-AR"/>
+        </w:rPr>
+        <w:t>merge</w:t>
+      </w:r>
+      <w:proofErr w:type="spellEnd"/>
+      <w:r>
+        <w:rPr>
+          <w:lang w:val="es-AR"/>
+        </w:rPr>
+        <w:t xml:space="preserve"> y la cantidad de errores a mantener en el archivo ordenado por frecuencia de aparición.</w:t>
+      </w:r>
+    </w:p>
+    <w:p>
+      <w:pPr>
+        <w:jc w:val="center"/>
+        <w:rPr>
+          <w:lang w:val="es-AR"/>
+        </w:rPr>
+      </w:pPr>
+      <w:r>
+        <w:rPr>
+          <w:lang w:val="es-AR"/>
+        </w:rPr>
+        <w:lastRenderedPageBreak/>
+        <w:pict>
+          <v:shape id="_x0000_i1028" type="#_x0000_t75" style="width:438.9pt;height:353.75pt">
+            <v:imagedata r:id="rId11" o:title="activity_ranking"/>
+          </v:shape>
+        </w:pict>
+      </w:r>
+    </w:p>
+    <w:p>
+      <w:pPr>
+        <w:jc w:val="center"/>
+        <w:rPr>
+          <w:lang w:val="es-AR"/>
+        </w:rPr>
+      </w:pPr>
+      <w:r>
+        <w:rPr>
+          <w:lang w:val="es-AR"/>
+        </w:rPr>
+        <w:t>Figura 6: diagrama de actividades, camino de ranking de errores</w:t>
+      </w:r>
+    </w:p>
+    <w:p>
+      <w:pPr>
+        <w:rPr>
+          <w:lang w:val="es-AR"/>
+        </w:rPr>
+      </w:pPr>
+      <w:r>
+        <w:rPr>
+          <w:lang w:val="es-AR"/>
+        </w:rPr>
+        <w:t>Con esto quedan cubiertas todas las funcionalidades del Monitor. Falta ver como se inicia y cierra la aplicación.</w:t>
+      </w:r>
+    </w:p>
+    <w:p>
+      <w:pPr>
+        <w:jc w:val="center"/>
+        <w:rPr>
+          <w:lang w:val="es-AR"/>
+        </w:rPr>
+      </w:pPr>
+      <w:r>
+        <w:rPr>
+          <w:lang w:val="es-AR"/>
+        </w:rPr>
+        <w:lastRenderedPageBreak/>
+        <w:pict>
+          <v:shape id="_x0000_i1029" type="#_x0000_t75" style="width:420.75pt;height:460.8pt">
+            <v:imagedata r:id="rId12" o:title="activity_graceful_thread"/>
+          </v:shape>
+        </w:pict>
+      </w:r>
+    </w:p>
+    <w:p>
+      <w:pPr>
+        <w:jc w:val="center"/>
+        <w:rPr>
+          <w:lang w:val="es-AR"/>
+        </w:rPr>
+      </w:pPr>
+    </w:p>
+    <w:p>
+      <w:pPr>
+        <w:rPr>
+          <w:lang w:val="es-AR"/>
+        </w:rPr>
+      </w:pPr>
+      <w:r>
+        <w:rPr>
+          <w:lang w:val="es-AR"/>
+        </w:rPr>
+        <w:t xml:space="preserve">Como se ve en la Figura 7, se inicial el </w:t>
+      </w:r>
+      <w:proofErr w:type="spellStart"/>
+      <w:r>
+        <w:rPr>
+          <w:lang w:val="es-AR"/>
+        </w:rPr>
+        <w:t>thread</w:t>
+      </w:r>
+      <w:proofErr w:type="spellEnd"/>
+      <w:r>
+        <w:rPr>
+          <w:lang w:val="es-AR"/>
+        </w:rPr>
+        <w:t xml:space="preserve"> principal que es el que lee los archivos de configuración y crea los objetos y </w:t>
+      </w:r>
+      <w:proofErr w:type="spellStart"/>
+      <w:r>
+        <w:rPr>
+          <w:lang w:val="es-AR"/>
+        </w:rPr>
+        <w:t>threads</w:t>
+      </w:r>
+      <w:proofErr w:type="spellEnd"/>
+      <w:r>
+        <w:rPr>
+          <w:lang w:val="es-AR"/>
+        </w:rPr>
+        <w:t xml:space="preserve"> acorde. Luego procede a esperar </w:t>
+      </w:r>
+      <w:proofErr w:type="spellStart"/>
+      <w:r>
+        <w:rPr>
+          <w:lang w:val="es-AR"/>
+        </w:rPr>
+        <w:t>logs</w:t>
+      </w:r>
+      <w:proofErr w:type="spellEnd"/>
+      <w:r>
+        <w:rPr>
+          <w:lang w:val="es-AR"/>
+        </w:rPr>
+        <w:t xml:space="preserve"> y ejecutar los caminos explicados anteriormente. Al detectar un </w:t>
+      </w:r>
+      <w:proofErr w:type="spellStart"/>
+      <w:r>
+        <w:rPr>
+          <w:lang w:val="es-AR"/>
+        </w:rPr>
+        <w:t>ctrl+c</w:t>
+      </w:r>
+      <w:proofErr w:type="spellEnd"/>
+      <w:r>
+        <w:rPr>
+          <w:lang w:val="es-AR"/>
+        </w:rPr>
+        <w:t xml:space="preserve"> en la entrada</w:t>
+      </w:r>
+      <w:r>
+        <w:rPr>
+          <w:lang w:val="es-AR"/>
+        </w:rPr>
+        <w:t xml:space="preserve"> se interrumpen todos los </w:t>
+      </w:r>
+      <w:proofErr w:type="spellStart"/>
+      <w:r>
+        <w:rPr>
+          <w:lang w:val="es-AR"/>
+        </w:rPr>
+        <w:t>threads</w:t>
+      </w:r>
+      <w:proofErr w:type="spellEnd"/>
+      <w:r>
+        <w:rPr>
+          <w:lang w:val="es-AR"/>
+        </w:rPr>
+        <w:t xml:space="preserve"> que se encuentran trabajando, y se procede a esperar a que se cierren todos antes de </w:t>
+      </w:r>
+      <w:r>
+        <w:rPr>
+          <w:lang w:val="es-AR"/>
+        </w:rPr>
+        <w:t>terminar el programa principal.</w:t>
+      </w:r>
+    </w:p>
+    <w:p>
+      <w:pPr>
+        <w:rPr>
+          <w:lang w:val="es-AR"/>
+        </w:rPr>
+      </w:pPr>
+      <w:r>
+        <w:rPr>
+          <w:lang w:val="es-AR"/>
+        </w:rPr>
+        <w:t>Testeo</w:t>
+      </w:r>
+    </w:p>
+    <w:p>
+      <w:pPr>
+        <w:rPr>
+          <w:lang w:val="es-AR"/>
+        </w:rPr>
+      </w:pPr>
+      <w:r>
+        <w:rPr>
+          <w:lang w:val="es-AR"/>
+        </w:rPr>
+        <w:t xml:space="preserve">Para el testeo se generaron archivos de mensajes de log generados al azar según la estructura propuesta. Fueron generados mediante una </w:t>
+      </w:r>
+      <w:proofErr w:type="spellStart"/>
+      <w:r>
+        <w:rPr>
+          <w:lang w:val="es-AR"/>
+        </w:rPr>
+        <w:t>regex</w:t>
+      </w:r>
+      <w:proofErr w:type="spellEnd"/>
+      <w:r>
+        <w:rPr>
+          <w:lang w:val="es-AR"/>
+        </w:rPr>
+        <w:t xml:space="preserve">, por lo que no son legibles. De todas maneras es necesario </w:t>
+      </w:r>
+      <w:r>
+        <w:rPr>
+          <w:lang w:val="es-AR"/>
+        </w:rPr>
+        <w:lastRenderedPageBreak/>
+        <w:t>utilizar alguna herramienta de conteo de un editor de texto dado la cantidad de mensajes, por lo qu</w:t>
+      </w:r>
+      <w:r>
+        <w:rPr>
+          <w:lang w:val="es-AR"/>
+        </w:rPr>
+        <w:t>e esto no hace mucha diferencia.</w:t>
+      </w:r>
+    </w:p>
+    <w:p>
+      <w:pPr>
+        <w:rPr>
+          <w:lang w:val="es-AR"/>
+        </w:rPr>
+      </w:pPr>
+      <w:r>
+        <w:rPr>
+          <w:lang w:val="es-AR"/>
+        </w:rPr>
+        <w:t>Se incluyen cuatro casos de prueba, con cada vez más mensajes de log para utilizar como entrada de la aplicación.</w:t>
+      </w:r>
+      <w:r>
+        <w:rPr>
+          <w:lang w:val="es-AR"/>
+        </w:rPr>
+        <w:t xml:space="preserve"> Se pueden encontrar separados en subcarpetas dentro de la carpeta “</w:t>
+      </w:r>
+      <w:proofErr w:type="spellStart"/>
+      <w:r>
+        <w:rPr>
+          <w:lang w:val="es-AR"/>
+        </w:rPr>
+        <w:t>tests</w:t>
+      </w:r>
+      <w:proofErr w:type="spellEnd"/>
+      <w:r>
+        <w:rPr>
+          <w:lang w:val="es-AR"/>
+        </w:rPr>
+        <w:t xml:space="preserve">”. Dentro de cada subcarpeta están los archivos de configuración y la entrada para el test, </w:t>
+      </w:r>
+      <w:proofErr w:type="spellStart"/>
+      <w:r>
+        <w:rPr>
+          <w:lang w:val="es-AR"/>
+        </w:rPr>
+        <w:t>asi</w:t>
+      </w:r>
+      <w:proofErr w:type="spellEnd"/>
+      <w:r>
+        <w:rPr>
+          <w:lang w:val="es-AR"/>
+        </w:rPr>
+        <w:t xml:space="preserve"> como un script para correr el test y otro para limpiar los archivos generados por la corrida.</w:t>
+      </w:r>
+    </w:p>
+    <w:p>
+      <w:r>
+        <w:t>Test con 100 inputs</w:t>
+      </w:r>
+    </w:p>
+    <w:p>
+      <w:pPr>
+        <w:rPr>
+          <w:lang w:val="es-AR"/>
+        </w:rPr>
+      </w:pPr>
+      <w:r>
+        <w:rPr>
+          <w:lang w:val="es-AR"/>
+        </w:rPr>
+        <w:t xml:space="preserve">Este test </w:t>
+      </w:r>
+      <w:r>
+        <w:rPr>
+          <w:lang w:val="es-AR"/>
+        </w:rPr>
+        <w:t>está</w:t>
+      </w:r>
+      <w:r>
+        <w:rPr>
+          <w:lang w:val="es-AR"/>
+        </w:rPr>
+        <w:t xml:space="preserve"> configurado para </w:t>
+      </w:r>
+      <w:r>
+        <w:rPr>
+          <w:lang w:val="es-AR"/>
+        </w:rPr>
+        <w:t>correr</w:t>
+      </w:r>
+      <w:r>
+        <w:rPr>
+          <w:lang w:val="es-AR"/>
+        </w:rPr>
+        <w:t xml:space="preserve"> con pocos inputs y mostrar por pantalla los </w:t>
+      </w:r>
+      <w:proofErr w:type="spellStart"/>
+      <w:r>
+        <w:rPr>
+          <w:lang w:val="es-AR"/>
+        </w:rPr>
+        <w:t>logs</w:t>
+      </w:r>
+      <w:proofErr w:type="spellEnd"/>
+      <w:r>
+        <w:rPr>
+          <w:lang w:val="es-AR"/>
+        </w:rPr>
+        <w:t xml:space="preserve"> </w:t>
+      </w:r>
+      <w:r>
+        <w:rPr>
+          <w:lang w:val="es-AR"/>
+        </w:rPr>
+        <w:t>completo</w:t>
+      </w:r>
+      <w:r>
+        <w:rPr>
+          <w:lang w:val="es-AR"/>
+        </w:rPr>
+        <w:t xml:space="preserve">s a medida que los distintos </w:t>
+      </w:r>
+      <w:proofErr w:type="spellStart"/>
+      <w:r>
+        <w:rPr>
+          <w:lang w:val="es-AR"/>
+        </w:rPr>
+        <w:t>threads</w:t>
+      </w:r>
+      <w:proofErr w:type="spellEnd"/>
+      <w:r>
+        <w:rPr>
+          <w:lang w:val="es-AR"/>
+        </w:rPr>
+        <w:t xml:space="preserve"> se van comunicando entre ellos.</w:t>
+      </w:r>
+      <w:r>
+        <w:rPr>
+          <w:lang w:val="es-AR"/>
+        </w:rPr>
+        <w:t xml:space="preserve"> Al ser pocos mensajes se puede realizar una inspección manual para ver cómo fueron ocurriendo las cosas. También es posible utilizar alguna herramienta de búsqueda de palabras para verificar si son </w:t>
+      </w:r>
+      <w:r>
+        <w:rPr>
+          <w:lang w:val="es-AR"/>
+        </w:rPr>
+        <w:t>correctos</w:t>
+      </w:r>
+      <w:r>
+        <w:rPr>
+          <w:lang w:val="es-AR"/>
+        </w:rPr>
+        <w:t xml:space="preserve"> las estadísticas y el ranking.</w:t>
+      </w:r>
+    </w:p>
+    <w:p>
+      <w:r>
+        <w:t>Test con 1000 inputs</w:t>
+      </w:r>
+    </w:p>
+    <w:p>
+      <w:pPr>
+        <w:rPr>
+          <w:lang w:val="es-AR"/>
+        </w:rPr>
+      </w:pPr>
+      <w:r>
+        <w:rPr>
+          <w:lang w:val="es-AR"/>
+        </w:rPr>
+        <w:t xml:space="preserve">Es parecido al caso anterior, pero al ser mayor cantidad de </w:t>
+      </w:r>
+      <w:proofErr w:type="spellStart"/>
+      <w:r>
+        <w:rPr>
+          <w:lang w:val="es-AR"/>
+        </w:rPr>
+        <w:t>logs</w:t>
+      </w:r>
+      <w:proofErr w:type="spellEnd"/>
+      <w:r>
+        <w:rPr>
+          <w:lang w:val="es-AR"/>
+        </w:rPr>
+        <w:t xml:space="preserve"> se </w:t>
+      </w:r>
+      <w:r>
+        <w:rPr>
+          <w:lang w:val="es-AR"/>
+        </w:rPr>
+        <w:t>muestra solo el output esencial del programa por pantalla. De todas maneras se guarda el output detallado a un archivo que puede ser inspeccionado.</w:t>
+      </w:r>
+      <w:r>
+        <w:rPr>
+          <w:lang w:val="es-AR"/>
+        </w:rPr>
+        <w:t xml:space="preserve"> El procesamiento de los </w:t>
+      </w:r>
+      <w:proofErr w:type="spellStart"/>
+      <w:r>
+        <w:rPr>
+          <w:lang w:val="es-AR"/>
+        </w:rPr>
+        <w:t>logs</w:t>
+      </w:r>
+      <w:proofErr w:type="spellEnd"/>
+      <w:r>
+        <w:rPr>
+          <w:lang w:val="es-AR"/>
+        </w:rPr>
+        <w:t xml:space="preserve"> sigue siendo prácticamente instantáneo.</w:t>
+      </w:r>
+    </w:p>
+    <w:p>
+      <w:r>
+        <w:t>Test con 1000000 inputs</w:t>
+      </w:r>
+    </w:p>
+    <w:p>
+      <w:pPr>
+        <w:rPr>
+          <w:lang w:val="es-AR"/>
+        </w:rPr>
+      </w:pPr>
+      <w:r>
+        <w:rPr>
+          <w:lang w:val="es-AR"/>
+        </w:rPr>
+        <w:t>Al ser tantos mensajes de log la ejecuci</w:t>
+      </w:r>
+      <w:r>
+        <w:rPr>
+          <w:lang w:val="es-AR"/>
+        </w:rPr>
+        <w:t xml:space="preserve">ón </w:t>
+      </w:r>
+      <w:r>
+        <w:rPr>
+          <w:lang w:val="es-AR"/>
+        </w:rPr>
+        <w:t xml:space="preserve">lleva un poco más de tiempo. Esto permite ver en el caso de los rankings como se van generando rankings </w:t>
+      </w:r>
+      <w:r>
+        <w:rPr>
+          <w:lang w:val="es-AR"/>
+        </w:rPr>
+        <w:t>intermedios</w:t>
+      </w:r>
+      <w:r>
+        <w:rPr>
+          <w:lang w:val="es-AR"/>
+        </w:rPr>
+        <w:t xml:space="preserve"> a medida que se van procesando los mensajes.</w:t>
+      </w:r>
+    </w:p>
+    <w:p>
+      <w:pPr>
+        <w:rPr>
+          <w:lang w:val="es-AR"/>
+        </w:rPr>
+      </w:pPr>
+      <w:r>
+        <w:rPr>
+          <w:lang w:val="es-AR"/>
+        </w:rPr>
+        <w:t xml:space="preserve">Test con 1000000 inputs para interrumpir con </w:t>
+      </w:r>
+      <w:proofErr w:type="spellStart"/>
+      <w:r>
+        <w:rPr>
+          <w:lang w:val="es-AR"/>
+        </w:rPr>
+        <w:t>ctrl+c</w:t>
+      </w:r>
+      <w:proofErr w:type="spellEnd"/>
+    </w:p>
+    <w:p>
+      <w:pPr>
+        <w:rPr>
+          <w:lang w:val="es-AR"/>
+        </w:rPr>
+      </w:pPr>
+      <w:r>
+        <w:rPr>
+          <w:lang w:val="es-AR"/>
+        </w:rPr>
+        <w:t xml:space="preserve">Este caso es igual </w:t>
+      </w:r>
+      <w:r>
+        <w:rPr>
+          <w:lang w:val="es-AR"/>
+        </w:rPr>
+        <w:t xml:space="preserve">al anterior, pero se limita los </w:t>
+      </w:r>
+      <w:proofErr w:type="spellStart"/>
+      <w:r>
+        <w:rPr>
+          <w:lang w:val="es-AR"/>
+        </w:rPr>
+        <w:t>dumps</w:t>
+      </w:r>
+      <w:proofErr w:type="spellEnd"/>
+      <w:r>
+        <w:rPr>
+          <w:lang w:val="es-AR"/>
+        </w:rPr>
+        <w:t xml:space="preserve"> de </w:t>
+      </w:r>
+      <w:proofErr w:type="spellStart"/>
+      <w:r>
+        <w:rPr>
+          <w:lang w:val="es-AR"/>
+        </w:rPr>
+        <w:t>rank</w:t>
+      </w:r>
+      <w:proofErr w:type="spellEnd"/>
+      <w:r>
+        <w:rPr>
+          <w:lang w:val="es-AR"/>
+        </w:rPr>
+        <w:t xml:space="preserve"> temporales a un numero bajo de líneas. Esto hace que se creen miles de archivos que deberán ser </w:t>
+      </w:r>
+      <w:proofErr w:type="spellStart"/>
+      <w:r>
+        <w:rPr>
+          <w:lang w:val="es-AR"/>
+        </w:rPr>
+        <w:t>mergeados</w:t>
+      </w:r>
+      <w:proofErr w:type="spellEnd"/>
+      <w:r>
+        <w:rPr>
+          <w:lang w:val="es-AR"/>
+        </w:rPr>
+        <w:t xml:space="preserve">, y esta operación tardara notablemente más. De esta forma se puede cerrar la aplicación con </w:t>
+      </w:r>
+      <w:proofErr w:type="spellStart"/>
+      <w:r>
+        <w:rPr>
+          <w:lang w:val="es-AR"/>
+        </w:rPr>
+        <w:t>ctrl+c</w:t>
+      </w:r>
+      <w:proofErr w:type="spellEnd"/>
+      <w:r>
+        <w:rPr>
+          <w:lang w:val="es-AR"/>
+        </w:rPr>
+        <w:t xml:space="preserve"> en la mitad del procesamiento para verificar que se cierre correctamente. </w:t>
+      </w:r>
+      <w:r>
+        <w:rPr>
+          <w:lang w:val="es-AR"/>
+        </w:rPr>
+        <w:t xml:space="preserve">Se puede observar que una vez recibida la señal de salida, el procesamiento frena instantáneamente y además se borra el nuevo </w:t>
+      </w:r>
+      <w:proofErr w:type="spellStart"/>
+      <w:r>
+        <w:rPr>
+          <w:lang w:val="es-AR"/>
+        </w:rPr>
+        <w:t>rank</w:t>
+      </w:r>
+      <w:proofErr w:type="spellEnd"/>
+      <w:r>
+        <w:rPr>
+          <w:lang w:val="es-AR"/>
+        </w:rPr>
+        <w:t xml:space="preserve"> sin terminar y se </w:t>
+      </w:r>
+      <w:r>
+        <w:rPr>
+          <w:lang w:val="es-AR"/>
+        </w:rPr>
+        <w:t>restablecen</w:t>
+      </w:r>
+      <w:r>
+        <w:rPr>
+          <w:lang w:val="es-AR"/>
+        </w:rPr>
+        <w:t xml:space="preserve"> los archivos temporarios para ser procesados la siguiente vez que se arranque el sistema.</w:t>
       </w:r>
     </w:p>
     <w:sectPr>
@@ -1336,7 +4057,7 @@
     <w:lsdException w:name="caption" w:uiPriority="35" w:qFormat="1"/>
     <w:lsdException w:name="Title" w:semiHidden="0" w:uiPriority="10" w:unhideWhenUsed="0" w:qFormat="1"/>
     <w:lsdException w:name="Default Paragraph Font" w:uiPriority="1"/>
-    <w:lsdException w:name="Subtitle" w:semiHidden="0" w:uiPriority="11" w:unhideWhenUsed="0" w:qFormat="1"/>
+    <w:lsdException w:name="Subtitle" w:semiHidden="0" w:uiPriority="0" w:unhideWhenUsed="0" w:qFormat="1"/>
     <w:lsdException w:name="Strong" w:semiHidden="0" w:uiPriority="22" w:unhideWhenUsed="0" w:qFormat="1"/>
     <w:lsdException w:name="Emphasis" w:semiHidden="0" w:uiPriority="20" w:unhideWhenUsed="0" w:qFormat="1"/>
     <w:lsdException w:name="Table Grid" w:semiHidden="0" w:uiPriority="59" w:unhideWhenUsed="0"/>
@@ -1460,6 +4181,7 @@
   <w:style w:type="character" w:default="1" w:styleId="DefaultParagraphFont">
     <w:name w:val="Default Paragraph Font"/>
     <w:uiPriority w:val="1"/>
+    <w:semiHidden/>
     <w:unhideWhenUsed/>
   </w:style>
   <w:style w:type="table" w:default="1" w:styleId="TableNormal">
@@ -1523,6 +4245,59 @@
       <w:rFonts w:ascii="Tahoma" w:hAnsi="Tahoma" w:cs="Tahoma"/>
       <w:sz w:val="16"/>
       <w:szCs w:val="16"/>
+    </w:rPr>
+  </w:style>
+  <w:style w:type="paragraph" w:customStyle="1" w:styleId="normal0">
+    <w:name w:val="normal"/>
+    <w:rsid w:val="00CC7E42"/>
+    <w:pPr>
+      <w:widowControl w:val="0"/>
+      <w:pBdr>
+        <w:top w:val="nil"/>
+        <w:left w:val="nil"/>
+        <w:bottom w:val="nil"/>
+        <w:right w:val="nil"/>
+        <w:between w:val="nil"/>
+      </w:pBdr>
+      <w:spacing w:after="0" w:line="240" w:lineRule="auto"/>
+    </w:pPr>
+    <w:rPr>
+      <w:rFonts w:ascii="Calibri" w:eastAsia="Calibri" w:hAnsi="Calibri" w:cs="Calibri"/>
+      <w:color w:val="000000"/>
+      <w:sz w:val="20"/>
+      <w:szCs w:val="20"/>
+    </w:rPr>
+  </w:style>
+  <w:style w:type="paragraph" w:styleId="Subtitle">
+    <w:name w:val="Subtitle"/>
+    <w:basedOn w:val="normal0"/>
+    <w:next w:val="normal0"/>
+    <w:link w:val="SubtitleChar"/>
+    <w:rsid w:val="00CC7E42"/>
+    <w:pPr>
+      <w:keepNext/>
+      <w:keepLines/>
+      <w:spacing w:before="360" w:after="80"/>
+    </w:pPr>
+    <w:rPr>
+      <w:rFonts w:ascii="Georgia" w:eastAsia="Georgia" w:hAnsi="Georgia" w:cs="Georgia"/>
+      <w:i/>
+      <w:color w:val="666666"/>
+      <w:sz w:val="48"/>
+      <w:szCs w:val="48"/>
+    </w:rPr>
+  </w:style>
+  <w:style w:type="character" w:customStyle="1" w:styleId="SubtitleChar">
+    <w:name w:val="Subtitle Char"/>
+    <w:basedOn w:val="DefaultParagraphFont"/>
+    <w:link w:val="Subtitle"/>
+    <w:rsid w:val="00CC7E42"/>
+    <w:rPr>
+      <w:rFonts w:ascii="Georgia" w:eastAsia="Georgia" w:hAnsi="Georgia" w:cs="Georgia"/>
+      <w:i/>
+      <w:color w:val="666666"/>
+      <w:sz w:val="48"/>
+      <w:szCs w:val="48"/>
     </w:rPr>
   </w:style>
 </w:styles>

</xml_diff>

<commit_message>
informe completo y tests
</commit_message>
<xml_diff>
--- a/informe-tp1-95470.docx
+++ b/informe-tp1-95470.docx
@@ -1033,7 +1033,6 @@
         <w:t xml:space="preserve">  </w:t>
       </w:r>
       <w:proofErr w:type="spellStart"/>
-      <w:proofErr w:type="gramStart"/>
       <w:r>
         <w:rPr>
           <w:lang w:val="es-AR"/>
@@ -1041,7 +1040,6 @@
         <w:t>datetime</w:t>
       </w:r>
       <w:proofErr w:type="spellEnd"/>
-      <w:proofErr w:type="gramEnd"/>
       <w:r>
         <w:rPr>
           <w:lang w:val="es-AR"/>
@@ -3113,11 +3111,15 @@
     <w:p>
       <w:pPr>
         <w:rPr>
-          <w:lang w:val="es-AR"/>
-        </w:rPr>
-      </w:pPr>
-      <w:r>
-        <w:rPr>
+          <w:sz w:val="48"/>
+          <w:szCs w:val="48"/>
+          <w:lang w:val="es-AR"/>
+        </w:rPr>
+      </w:pPr>
+      <w:r>
+        <w:rPr>
+          <w:sz w:val="48"/>
+          <w:szCs w:val="48"/>
           <w:lang w:val="es-AR"/>
         </w:rPr>
         <w:t>Testeo</w:t>
@@ -3211,7 +3213,19 @@
       </w:r>
     </w:p>
     <w:p>
-      <w:r>
+      <w:pPr>
+        <w:rPr>
+          <w:sz w:val="28"/>
+          <w:szCs w:val="28"/>
+          <w:lang w:val="es-AR"/>
+        </w:rPr>
+      </w:pPr>
+      <w:r>
+        <w:rPr>
+          <w:sz w:val="28"/>
+          <w:szCs w:val="28"/>
+          <w:lang w:val="es-AR"/>
+        </w:rPr>
         <w:t>Test con 100 inputs</w:t>
       </w:r>
     </w:p>
@@ -3311,7 +3325,19 @@
       </w:r>
     </w:p>
     <w:p>
-      <w:r>
+      <w:pPr>
+        <w:rPr>
+          <w:sz w:val="28"/>
+          <w:szCs w:val="28"/>
+          <w:lang w:val="es-AR"/>
+        </w:rPr>
+      </w:pPr>
+      <w:r>
+        <w:rPr>
+          <w:sz w:val="28"/>
+          <w:szCs w:val="28"/>
+          <w:lang w:val="es-AR"/>
+        </w:rPr>
         <w:t>Test con 1000 inputs</w:t>
       </w:r>
     </w:p>
@@ -3369,7 +3395,19 @@
       </w:r>
     </w:p>
     <w:p>
-      <w:r>
+      <w:pPr>
+        <w:rPr>
+          <w:sz w:val="28"/>
+          <w:szCs w:val="28"/>
+          <w:lang w:val="es-AR"/>
+        </w:rPr>
+      </w:pPr>
+      <w:r>
+        <w:rPr>
+          <w:sz w:val="28"/>
+          <w:szCs w:val="28"/>
+          <w:lang w:val="es-AR"/>
+        </w:rPr>
         <w:t>Test con 1000000 inputs</w:t>
       </w:r>
     </w:p>
@@ -3413,11 +3451,15 @@
     <w:p>
       <w:pPr>
         <w:rPr>
-          <w:lang w:val="es-AR"/>
-        </w:rPr>
-      </w:pPr>
-      <w:r>
-        <w:rPr>
+          <w:sz w:val="28"/>
+          <w:szCs w:val="28"/>
+          <w:lang w:val="es-AR"/>
+        </w:rPr>
+      </w:pPr>
+      <w:r>
+        <w:rPr>
+          <w:sz w:val="28"/>
+          <w:szCs w:val="28"/>
           <w:lang w:val="es-AR"/>
         </w:rPr>
         <w:t xml:space="preserve">Test con 1000000 inputs para interrumpir con </w:t>
@@ -3425,6 +3467,8 @@
       <w:proofErr w:type="spellStart"/>
       <w:r>
         <w:rPr>
+          <w:sz w:val="28"/>
+          <w:szCs w:val="28"/>
           <w:lang w:val="es-AR"/>
         </w:rPr>
         <w:t>ctrl+c</w:t>

</xml_diff>